<commit_message>
Update template_final.docx in config
Replaces the existing template_final.docx file in the config directory with a new version. The update may include changes to the document's content or formatting.
</commit_message>
<xml_diff>
--- a/config/template_final.docx
+++ b/config/template_final.docx
@@ -91,7 +91,7 @@
           <w:szCs w:val="36"/>
         </w:rPr>
         <w:drawing>
-          <wp:anchor distT="0" distB="0" distL="114300" distR="114300" simplePos="0" relativeHeight="251688448" behindDoc="1" locked="0" layoutInCell="1" allowOverlap="1" wp14:anchorId="2341E4FE" wp14:editId="49F14F2B">
+          <wp:anchor distT="0" distB="0" distL="114300" distR="114300" simplePos="0" relativeHeight="251688448" behindDoc="1" locked="0" layoutInCell="1" allowOverlap="1" wp14:anchorId="2341E4FE" wp14:editId="36D663C8">
             <wp:simplePos x="0" y="0"/>
             <wp:positionH relativeFrom="page">
               <wp:align>left</wp:align>
@@ -206,7 +206,6 @@
         </w:rPr>
         <w:t xml:space="preserve"> </w:t>
       </w:r>
-      <w:proofErr w:type="spellStart"/>
       <w:r>
         <w:rPr>
           <w:sz w:val="36"/>
@@ -216,7 +215,6 @@
         <w:t>fecha_fin_fiscal</w:t>
       </w:r>
       <w:bookmarkEnd w:id="0"/>
-      <w:proofErr w:type="spellEnd"/>
       <w:r>
         <w:rPr>
           <w:rFonts w:hint="eastAsia"/>
@@ -262,7 +260,6 @@
         </w:rPr>
         <w:t xml:space="preserve"> </w:t>
       </w:r>
-      <w:proofErr w:type="spellStart"/>
       <w:r>
         <w:rPr>
           <w:sz w:val="36"/>
@@ -279,7 +276,6 @@
         </w:rPr>
         <w:t>ntidad_cliente</w:t>
       </w:r>
-      <w:proofErr w:type="spellEnd"/>
       <w:r>
         <w:rPr>
           <w:rFonts w:hint="eastAsia"/>
@@ -315,31 +311,13 @@
           <w:color w:val="808080" w:themeColor="background1" w:themeShade="80"/>
         </w:rPr>
       </w:pPr>
-      <w:proofErr w:type="spellStart"/>
       <w:r>
         <w:rPr>
           <w:sz w:val="36"/>
           <w:szCs w:val="36"/>
         </w:rPr>
-        <w:t>Forvis</w:t>
-      </w:r>
-      <w:proofErr w:type="spellEnd"/>
-      <w:r>
-        <w:rPr>
-          <w:sz w:val="36"/>
-          <w:szCs w:val="36"/>
-        </w:rPr>
-        <w:t xml:space="preserve"> </w:t>
-      </w:r>
-      <w:proofErr w:type="spellStart"/>
-      <w:r>
-        <w:rPr>
-          <w:sz w:val="36"/>
-          <w:szCs w:val="36"/>
-        </w:rPr>
-        <w:t>Mazars</w:t>
-      </w:r>
-      <w:proofErr w:type="spellEnd"/>
+        <w:t>Forvis Mazars</w:t>
+      </w:r>
       <w:r>
         <w:rPr>
           <w:sz w:val="36"/>
@@ -812,7 +790,6 @@
         </w:rPr>
         <w:t xml:space="preserve"> </w:t>
       </w:r>
-      <w:proofErr w:type="spellStart"/>
       <w:r>
         <w:rPr>
           <w:rFonts w:hint="eastAsia"/>
@@ -827,7 +804,6 @@
         </w:rPr>
         <w:t>ntidad_cliente</w:t>
       </w:r>
-      <w:proofErr w:type="spellEnd"/>
       <w:r>
         <w:rPr>
           <w:rFonts w:hint="eastAsia"/>
@@ -851,76 +827,26 @@
       <w:r>
         <w:t xml:space="preserve">. Esta revisión consiste en la lectura de la documentación en materia de precios de transferencia, y la elaboración de un memorándum que sintetice (i) la opinión del departamento de precios de transferencia de </w:t>
       </w:r>
-      <w:proofErr w:type="spellStart"/>
-      <w:r>
-        <w:t>Forvis</w:t>
-      </w:r>
-      <w:proofErr w:type="spellEnd"/>
-      <w:r>
-        <w:t xml:space="preserve"> </w:t>
-      </w:r>
-      <w:proofErr w:type="spellStart"/>
-      <w:r>
-        <w:t>Mazars</w:t>
-      </w:r>
-      <w:proofErr w:type="spellEnd"/>
-      <w:r>
-        <w:t xml:space="preserve"> con respecto al cumplimiento de los requisitos formales que disponen los artículos 15 y 16 del Real Decreto 634/2015 de 10 de julio, por el que se aprueba el Reglamento del Impuesto sobre Sociedades (en adelante, “RIS” o “el Reglamento”), habilitados por el artículo 18.3 de la Ley 27/2014, de 27 de noviembre del Impuesto sobre Sociedades (en adelante, “LIS”) y (</w:t>
-      </w:r>
-      <w:proofErr w:type="spellStart"/>
-      <w:r>
-        <w:t>ii</w:t>
-      </w:r>
-      <w:proofErr w:type="spellEnd"/>
-      <w:r>
-        <w:t>) la adecuación desde una perspectiva valorativa del contenido de la documentación en materia de precios de transferencia a lo establecido por la LIS y el Reglamento, así como acordes a las pautas, principios generales y metodologías de valoración a efectos fiscales establecidas por la Organización para la Cooperación y el Desarrollo Económico (en adelante, “OCDE”) .</w:t>
+      <w:r>
+        <w:t>Forvis Mazars</w:t>
+      </w:r>
+      <w:r>
+        <w:t xml:space="preserve"> con respecto al cumplimiento de los requisitos formales que disponen los artículos 15 y 16 del Real Decreto 634/2015 de 10 de julio, por el que se aprueba el Reglamento del Impuesto sobre Sociedades (en adelante, “RIS” o “el Reglamento”), habilitados por el artículo 18.3 de la Ley 27/2014, de 27 de noviembre del Impuesto sobre Sociedades (en adelante, “LIS”) y (ii) la adecuación desde una perspectiva valorativa del contenido de la documentación en materia de precios de transferencia a lo establecido por la LIS y el Reglamento, así como acordes a las pautas, principios generales y metodologías de valoración a efectos fiscales establecidas por la Organización para la Cooperación y el Desarrollo Económico (en adelante, “OCDE”) .</w:t>
       </w:r>
     </w:p>
     <w:p>
       <w:r>
-        <w:t xml:space="preserve">{% </w:t>
-      </w:r>
-      <w:proofErr w:type="spellStart"/>
-      <w:r>
-        <w:t>if</w:t>
-      </w:r>
-      <w:proofErr w:type="spellEnd"/>
-      <w:r>
-        <w:t xml:space="preserve"> </w:t>
-      </w:r>
-      <w:proofErr w:type="spellStart"/>
-      <w:r>
-        <w:t>master_file</w:t>
-      </w:r>
-      <w:proofErr w:type="spellEnd"/>
-      <w:r>
-        <w:t xml:space="preserve"> == 0 %}</w:t>
+        <w:t>{% if master_file == 0 %}</w:t>
       </w:r>
     </w:p>
     <w:p>
       <w:r>
-        <w:t xml:space="preserve">Cabe destacar que la Compañía tiene obligación en el ejercicio auditado, de mantener a disposición de la Administración Tributaria el Master File , a pesar de ello, el Departamento de Precios de Transferencia no ha tenido acceso al mismo y por lo tanto no ha podido realizar su revisión. En el caso de que la Administración solicitase dicha documentación, la Compañía debería estar en disposición de entregarla en el plazo de 10 días (con una extensión adicional de 5 días a petición del contribuyente). En el caso de que la Compañía no proporcionara el </w:t>
-      </w:r>
-      <w:proofErr w:type="spellStart"/>
-      <w:r>
-        <w:t>Masterfile</w:t>
-      </w:r>
-      <w:proofErr w:type="spellEnd"/>
-      <w:r>
-        <w:t xml:space="preserve"> del Grupo, la Administración podría interponer las sanciones establecidas en el artículo 18.13 de la LIS.</w:t>
+        <w:t>Cabe destacar que la Compañía tiene obligación en el ejercicio auditado, de mantener a disposición de la Administración Tributaria el Master File , a pesar de ello, el Departamento de Precios de Transferencia no ha tenido acceso al mismo y por lo tanto no ha podido realizar su revisión. En el caso de que la Administración solicitase dicha documentación, la Compañía debería estar en disposición de entregarla en el plazo de 10 días (con una extensión adicional de 5 días a petición del contribuyente). En el caso de que la Compañía no proporcionara el Masterfile del Grupo, la Administración podría interponer las sanciones establecidas en el artículo 18.13 de la LIS.</w:t>
       </w:r>
     </w:p>
     <w:p>
       <w:r>
-        <w:t xml:space="preserve">{% </w:t>
-      </w:r>
-      <w:proofErr w:type="spellStart"/>
-      <w:r>
-        <w:t>endif</w:t>
-      </w:r>
-      <w:proofErr w:type="spellEnd"/>
-      <w:r>
-        <w:t xml:space="preserve"> %}</w:t>
+        <w:t>{% endif %}</w:t>
       </w:r>
     </w:p>
     <w:p>
@@ -941,14 +867,12 @@
         </w:rPr>
         <w:t xml:space="preserve"> </w:t>
       </w:r>
-      <w:proofErr w:type="spellStart"/>
       <w:r>
         <w:rPr>
           <w:highlight w:val="yellow"/>
         </w:rPr>
         <w:t>anyo_ejercicio</w:t>
       </w:r>
-      <w:proofErr w:type="spellEnd"/>
       <w:r>
         <w:rPr>
           <w:rFonts w:hint="eastAsia"/>
@@ -1003,14 +927,12 @@
         </w:rPr>
         <w:t xml:space="preserve"> </w:t>
       </w:r>
-      <w:proofErr w:type="spellStart"/>
       <w:r>
         <w:rPr>
           <w:highlight w:val="yellow"/>
         </w:rPr>
         <w:t>anyo_ejercicio</w:t>
       </w:r>
-      <w:proofErr w:type="spellEnd"/>
       <w:r>
         <w:rPr>
           <w:rFonts w:hint="eastAsia"/>
@@ -1054,14 +976,12 @@
         </w:rPr>
         <w:t xml:space="preserve"> </w:t>
       </w:r>
-      <w:proofErr w:type="spellStart"/>
       <w:r>
         <w:rPr>
           <w:highlight w:val="yellow"/>
         </w:rPr>
         <w:t>anyo_ejercicio</w:t>
       </w:r>
-      <w:proofErr w:type="spellEnd"/>
       <w:r>
         <w:rPr>
           <w:rFonts w:hint="eastAsia"/>
@@ -1124,13 +1044,8 @@
         <w:lastRenderedPageBreak/>
         <w:t xml:space="preserve">Finalmente, señalamos que, aun cuando </w:t>
       </w:r>
-      <w:proofErr w:type="spellStart"/>
-      <w:r>
-        <w:t>Forvis</w:t>
-      </w:r>
-      <w:proofErr w:type="spellEnd"/>
-      <w:r>
-        <w:t xml:space="preserve"> Mazars</w:t>
+      <w:r>
+        <w:t>Forvis Mazars</w:t>
       </w:r>
       <w:r>
         <w:t xml:space="preserve"> considera que ha llevado a cabo una interpretación razonable de los criterios y pautas establecidos por la legislación española en materia de precios de transferencia y por la OCDE, las conclusiones que se derivan del presente memorando podrían no ser las finalmente adoptadas por las administraciones tributarias en caso de inspección, o por los distintos órganos jurisdiccionales competentes en caso de recurso, y el memorando no debe considerarse como una manifestación o garantía de que las administraciones tributarias o los órganos jurisdiccionales competentes coincidirán con las mismas.</w:t>
@@ -1170,19 +1085,9 @@
       <w:r>
         <w:t xml:space="preserve">l departamento de Precios de Transferencia de </w:t>
       </w:r>
-      <w:proofErr w:type="spellStart"/>
-      <w:r>
-        <w:t>Forvis</w:t>
-      </w:r>
-      <w:proofErr w:type="spellEnd"/>
-      <w:r>
-        <w:t xml:space="preserve"> </w:t>
-      </w:r>
-      <w:proofErr w:type="spellStart"/>
-      <w:r>
-        <w:t>Mazars</w:t>
-      </w:r>
-      <w:proofErr w:type="spellEnd"/>
+      <w:r>
+        <w:t>Forvis Mazars</w:t>
+      </w:r>
       <w:r>
         <w:t xml:space="preserve"> </w:t>
       </w:r>
@@ -1216,31 +1121,19 @@
     </w:p>
     <w:p>
       <w:r>
-        <w:t xml:space="preserve">{% </w:t>
-      </w:r>
-      <w:proofErr w:type="spellStart"/>
-      <w:r>
-        <w:t>for</w:t>
-      </w:r>
-      <w:proofErr w:type="spellEnd"/>
-      <w:r>
-        <w:t xml:space="preserve"> </w:t>
-      </w:r>
-      <w:proofErr w:type="spellStart"/>
-      <w:r>
-        <w:t>doc</w:t>
-      </w:r>
-      <w:proofErr w:type="spellEnd"/>
-      <w:r>
-        <w:t xml:space="preserve"> in </w:t>
-      </w:r>
-      <w:proofErr w:type="spellStart"/>
-      <w:r>
-        <w:t>documentacion_facilitada</w:t>
-      </w:r>
-      <w:proofErr w:type="spellEnd"/>
-      <w:r>
-        <w:t xml:space="preserve"> %}</w:t>
+        <w:t>{%</w:t>
+      </w:r>
+      <w:r>
+        <w:t>-</w:t>
+      </w:r>
+      <w:r>
+        <w:t xml:space="preserve"> for doc in documentacion_facilitada </w:t>
+      </w:r>
+      <w:r>
+        <w:t>-</w:t>
+      </w:r>
+      <w:r>
+        <w:t>%}</w:t>
       </w:r>
     </w:p>
     <w:p>
@@ -1268,14 +1161,12 @@
         </w:rPr>
         <w:t xml:space="preserve"> </w:t>
       </w:r>
-      <w:proofErr w:type="spellStart"/>
       <w:r>
         <w:rPr>
           <w:highlight w:val="yellow"/>
         </w:rPr>
         <w:t>doc</w:t>
       </w:r>
-      <w:proofErr w:type="spellEnd"/>
       <w:r>
         <w:rPr>
           <w:rFonts w:hint="eastAsia"/>
@@ -1292,21 +1183,20 @@
       </w:r>
     </w:p>
     <w:p>
-      <w:pPr>
-        <w:rPr>
-          <w:highlight w:val="green"/>
-        </w:rPr>
-      </w:pPr>
-      <w:r>
-        <w:t xml:space="preserve">{% </w:t>
-      </w:r>
-      <w:proofErr w:type="spellStart"/>
-      <w:r>
-        <w:t>endfor</w:t>
-      </w:r>
-      <w:proofErr w:type="spellEnd"/>
-      <w:r>
-        <w:t xml:space="preserve"> %}</w:t>
+      <w:r>
+        <w:t>{%</w:t>
+      </w:r>
+      <w:r>
+        <w:t>-</w:t>
+      </w:r>
+      <w:r>
+        <w:t xml:space="preserve"> endfor </w:t>
+      </w:r>
+      <w:r>
+        <w:t>-</w:t>
+      </w:r>
+      <w:r>
+        <w:t>%}</w:t>
       </w:r>
     </w:p>
     <w:p>
@@ -1325,14 +1215,12 @@
         </w:rPr>
         <w:t>{{</w:t>
       </w:r>
-      <w:proofErr w:type="spellStart"/>
       <w:r>
         <w:rPr>
           <w:highlight w:val="yellow"/>
         </w:rPr>
         <w:t>anyo_ejercicio</w:t>
       </w:r>
-      <w:proofErr w:type="spellEnd"/>
       <w:r>
         <w:rPr>
           <w:highlight w:val="yellow"/>
@@ -1351,22 +1239,7 @@
         <w:t xml:space="preserve">Tabla </w:t>
       </w:r>
       <w:r>
-        <w:fldChar w:fldCharType="begin"/>
-      </w:r>
-      <w:r>
-        <w:instrText xml:space="preserve"> SEQ Tabla \* ARABIC </w:instrText>
-      </w:r>
-      <w:r>
-        <w:fldChar w:fldCharType="separate"/>
-      </w:r>
-      <w:r>
-        <w:rPr>
-          <w:noProof/>
-        </w:rPr>
-        <w:t>1</w:t>
-      </w:r>
-      <w:r>
-        <w:fldChar w:fldCharType="end"/>
+        <w:t>{{ tabla_num.next() }}</w:t>
       </w:r>
       <w:r>
         <w:t xml:space="preserve">. Identificación de las operaciones intragrupo en el </w:t>
@@ -1374,11 +1247,9 @@
       <w:r>
         <w:t>Ejercicio {{</w:t>
       </w:r>
-      <w:proofErr w:type="spellStart"/>
       <w:r>
         <w:t>anyo_ejercicio</w:t>
       </w:r>
-      <w:proofErr w:type="spellEnd"/>
       <w:r>
         <w:t>}}</w:t>
       </w:r>
@@ -1499,7 +1370,21 @@
                 <w:sz w:val="18"/>
                 <w:szCs w:val="18"/>
               </w:rPr>
-              <w:t xml:space="preserve">{% for </w:t>
+              <w:t>{%</w:t>
+            </w:r>
+            <w:r>
+              <w:rPr>
+                <w:sz w:val="18"/>
+                <w:szCs w:val="18"/>
+              </w:rPr>
+              <w:t>tr</w:t>
+            </w:r>
+            <w:r>
+              <w:rPr>
+                <w:sz w:val="18"/>
+                <w:szCs w:val="18"/>
+              </w:rPr>
+              <w:t xml:space="preserve"> for </w:t>
             </w:r>
             <w:r>
               <w:rPr>
@@ -1525,41 +1410,13 @@
                 <w:lang w:val="en-US"/>
               </w:rPr>
             </w:pPr>
-            <w:proofErr w:type="gramStart"/>
             <w:r>
               <w:rPr>
                 <w:sz w:val="18"/>
                 <w:szCs w:val="18"/>
                 <w:lang w:val="en-US"/>
               </w:rPr>
-              <w:t xml:space="preserve">{{ </w:t>
-            </w:r>
-            <w:proofErr w:type="spellStart"/>
-            <w:r>
-              <w:rPr>
-                <w:sz w:val="18"/>
-                <w:szCs w:val="18"/>
-                <w:lang w:val="en-US"/>
-              </w:rPr>
-              <w:t>loop</w:t>
-            </w:r>
-            <w:proofErr w:type="gramEnd"/>
-            <w:r>
-              <w:rPr>
-                <w:sz w:val="18"/>
-                <w:szCs w:val="18"/>
-                <w:lang w:val="en-US"/>
-              </w:rPr>
-              <w:t>.index</w:t>
-            </w:r>
-            <w:proofErr w:type="spellEnd"/>
-            <w:r>
-              <w:rPr>
-                <w:sz w:val="18"/>
-                <w:szCs w:val="18"/>
-                <w:lang w:val="en-US"/>
-              </w:rPr>
-              <w:t xml:space="preserve"> }}</w:t>
+              <w:t>{{ loop.index }}</w:t>
             </w:r>
           </w:p>
         </w:tc>
@@ -1593,7 +1450,6 @@
               </w:rPr>
               <w:t xml:space="preserve"> </w:t>
             </w:r>
-            <w:proofErr w:type="spellStart"/>
             <w:r>
               <w:rPr>
                 <w:sz w:val="18"/>
@@ -1602,7 +1458,6 @@
               </w:rPr>
               <w:t>servicio.servicio_vinculado</w:t>
             </w:r>
-            <w:proofErr w:type="spellEnd"/>
             <w:r>
               <w:rPr>
                 <w:rFonts w:hint="eastAsia"/>
@@ -1659,23 +1514,21 @@
                 <w:sz w:val="18"/>
                 <w:szCs w:val="18"/>
               </w:rPr>
-              <w:t xml:space="preserve">{% </w:t>
-            </w:r>
-            <w:proofErr w:type="spellStart"/>
-            <w:r>
-              <w:rPr>
-                <w:sz w:val="18"/>
-                <w:szCs w:val="18"/>
-              </w:rPr>
-              <w:t>endfor</w:t>
-            </w:r>
-            <w:proofErr w:type="spellEnd"/>
-            <w:r>
-              <w:rPr>
-                <w:sz w:val="18"/>
-                <w:szCs w:val="18"/>
-              </w:rPr>
-              <w:t xml:space="preserve"> %}</w:t>
+              <w:t>{%</w:t>
+            </w:r>
+            <w:r>
+              <w:rPr>
+                <w:sz w:val="18"/>
+                <w:szCs w:val="18"/>
+              </w:rPr>
+              <w:t>tr</w:t>
+            </w:r>
+            <w:r>
+              <w:rPr>
+                <w:sz w:val="18"/>
+                <w:szCs w:val="18"/>
+              </w:rPr>
+              <w:t xml:space="preserve"> endfor %}</w:t>
             </w:r>
           </w:p>
         </w:tc>
@@ -1744,7 +1597,6 @@
         </w:rPr>
         <w:t xml:space="preserve"> </w:t>
       </w:r>
-      <w:proofErr w:type="spellStart"/>
       <w:r>
         <w:rPr>
           <w:rFonts w:hint="eastAsia"/>
@@ -1758,7 +1610,6 @@
       <w:r>
         <w:t>_actividad</w:t>
       </w:r>
-      <w:proofErr w:type="spellEnd"/>
       <w:r>
         <w:rPr>
           <w:rFonts w:hint="eastAsia"/>
@@ -1783,22 +1634,7 @@
         <w:t xml:space="preserve">Tabla </w:t>
       </w:r>
       <w:r>
-        <w:fldChar w:fldCharType="begin"/>
-      </w:r>
-      <w:r>
-        <w:instrText xml:space="preserve"> SEQ Tabla \* ARABIC </w:instrText>
-      </w:r>
-      <w:r>
-        <w:fldChar w:fldCharType="separate"/>
-      </w:r>
-      <w:r>
-        <w:rPr>
-          <w:noProof/>
-        </w:rPr>
-        <w:t>2</w:t>
-      </w:r>
-      <w:r>
-        <w:fldChar w:fldCharType="end"/>
+        <w:t>{{ tabla_num.next() }}</w:t>
       </w:r>
       <w:r>
         <w:t xml:space="preserve">. Situación de negocio de la Compañía en </w:t>
@@ -1940,7 +1776,6 @@
               </w:rPr>
               <w:t xml:space="preserve"> </w:t>
             </w:r>
-            <w:proofErr w:type="spellStart"/>
             <w:r>
               <w:rPr>
                 <w:b/>
@@ -1963,7 +1798,6 @@
               </w:rPr>
               <w:t>_ant</w:t>
             </w:r>
-            <w:proofErr w:type="spellEnd"/>
             <w:r>
               <w:rPr>
                 <w:rFonts w:hint="eastAsia"/>
@@ -2021,7 +1855,6 @@
               </w:rPr>
               <w:t xml:space="preserve"> </w:t>
             </w:r>
-            <w:proofErr w:type="spellStart"/>
             <w:r>
               <w:rPr>
                 <w:b/>
@@ -2033,7 +1866,6 @@
               </w:rPr>
               <w:t>anyo_ejercicio</w:t>
             </w:r>
-            <w:proofErr w:type="spellEnd"/>
             <w:r>
               <w:rPr>
                 <w:rFonts w:hint="eastAsia"/>
@@ -2124,7 +1956,6 @@
               </w:rPr>
               <w:t xml:space="preserve"> </w:t>
             </w:r>
-            <w:proofErr w:type="spellStart"/>
             <w:r>
               <w:rPr>
                 <w:b/>
@@ -2136,7 +1967,6 @@
               </w:rPr>
               <w:t>anyo_ejercicio</w:t>
             </w:r>
-            <w:proofErr w:type="spellEnd"/>
             <w:r>
               <w:rPr>
                 <w:rFonts w:hint="eastAsia"/>
@@ -2227,7 +2057,6 @@
               </w:rPr>
               <w:t xml:space="preserve"> </w:t>
             </w:r>
-            <w:proofErr w:type="spellStart"/>
             <w:r>
               <w:rPr>
                 <w:b/>
@@ -2261,7 +2090,6 @@
               </w:rPr>
               <w:t>t</w:t>
             </w:r>
-            <w:proofErr w:type="spellEnd"/>
             <w:r>
               <w:rPr>
                 <w:rFonts w:hint="eastAsia"/>
@@ -2360,7 +2188,6 @@
               </w:rPr>
               <w:t xml:space="preserve"> </w:t>
             </w:r>
-            <w:proofErr w:type="spellStart"/>
             <w:r>
               <w:rPr>
                 <w:sz w:val="18"/>
@@ -2369,7 +2196,6 @@
               </w:rPr>
               <w:t>var_cifra</w:t>
             </w:r>
-            <w:proofErr w:type="spellEnd"/>
             <w:r>
               <w:rPr>
                 <w:sz w:val="18"/>
@@ -2566,7 +2392,6 @@
               </w:rPr>
               <w:t xml:space="preserve"> </w:t>
             </w:r>
-            <w:proofErr w:type="spellStart"/>
             <w:r>
               <w:rPr>
                 <w:sz w:val="18"/>
@@ -2575,7 +2400,6 @@
               </w:rPr>
               <w:t>var_cost</w:t>
             </w:r>
-            <w:proofErr w:type="spellEnd"/>
             <w:r>
               <w:rPr>
                 <w:sz w:val="18"/>
@@ -2772,7 +2596,6 @@
               </w:rPr>
               <w:t xml:space="preserve"> </w:t>
             </w:r>
-            <w:proofErr w:type="spellStart"/>
             <w:r>
               <w:rPr>
                 <w:sz w:val="18"/>
@@ -2781,7 +2604,6 @@
               </w:rPr>
               <w:t>var_ebit</w:t>
             </w:r>
-            <w:proofErr w:type="spellEnd"/>
             <w:r>
               <w:rPr>
                 <w:sz w:val="18"/>
@@ -2978,7 +2800,6 @@
               </w:rPr>
               <w:t xml:space="preserve"> </w:t>
             </w:r>
-            <w:proofErr w:type="spellStart"/>
             <w:r>
               <w:rPr>
                 <w:sz w:val="18"/>
@@ -2987,7 +2808,6 @@
               </w:rPr>
               <w:t>var_resfin</w:t>
             </w:r>
-            <w:proofErr w:type="spellEnd"/>
             <w:r>
               <w:rPr>
                 <w:sz w:val="18"/>
@@ -3184,7 +3004,6 @@
               </w:rPr>
               <w:t xml:space="preserve"> </w:t>
             </w:r>
-            <w:proofErr w:type="spellStart"/>
             <w:r>
               <w:rPr>
                 <w:sz w:val="18"/>
@@ -3193,7 +3012,6 @@
               </w:rPr>
               <w:t>var_ebt</w:t>
             </w:r>
-            <w:proofErr w:type="spellEnd"/>
             <w:r>
               <w:rPr>
                 <w:sz w:val="18"/>
@@ -3390,7 +3208,6 @@
               </w:rPr>
               <w:t xml:space="preserve"> </w:t>
             </w:r>
-            <w:proofErr w:type="spellStart"/>
             <w:r>
               <w:rPr>
                 <w:sz w:val="18"/>
@@ -3399,7 +3216,6 @@
               </w:rPr>
               <w:t>var_resnet</w:t>
             </w:r>
-            <w:proofErr w:type="spellEnd"/>
             <w:r>
               <w:rPr>
                 <w:sz w:val="18"/>
@@ -3556,41 +3372,13 @@
                 <w:lang w:eastAsia="es-ES"/>
               </w:rPr>
             </w:pPr>
-            <w:proofErr w:type="spellStart"/>
-            <w:r>
-              <w:rPr>
-                <w:sz w:val="18"/>
-                <w:szCs w:val="18"/>
-                <w:lang w:eastAsia="es-ES"/>
-              </w:rPr>
-              <w:t>Operating</w:t>
-            </w:r>
-            <w:proofErr w:type="spellEnd"/>
-            <w:r>
-              <w:rPr>
-                <w:sz w:val="18"/>
-                <w:szCs w:val="18"/>
-                <w:lang w:eastAsia="es-ES"/>
-              </w:rPr>
-              <w:t xml:space="preserve"> </w:t>
-            </w:r>
-            <w:proofErr w:type="spellStart"/>
-            <w:r>
-              <w:rPr>
-                <w:sz w:val="18"/>
-                <w:szCs w:val="18"/>
-                <w:lang w:eastAsia="es-ES"/>
-              </w:rPr>
-              <w:t>Margin</w:t>
-            </w:r>
-            <w:proofErr w:type="spellEnd"/>
-            <w:r>
-              <w:rPr>
-                <w:sz w:val="18"/>
-                <w:szCs w:val="18"/>
-                <w:lang w:eastAsia="es-ES"/>
-              </w:rPr>
-              <w:t xml:space="preserve"> (OM)</w:t>
+            <w:r>
+              <w:rPr>
+                <w:sz w:val="18"/>
+                <w:szCs w:val="18"/>
+                <w:lang w:eastAsia="es-ES"/>
+              </w:rPr>
+              <w:t>Operating Margin (OM)</w:t>
             </w:r>
           </w:p>
         </w:tc>
@@ -3626,7 +3414,6 @@
               </w:rPr>
               <w:t xml:space="preserve"> </w:t>
             </w:r>
-            <w:proofErr w:type="spellStart"/>
             <w:r>
               <w:rPr>
                 <w:sz w:val="18"/>
@@ -3635,7 +3422,6 @@
               </w:rPr>
               <w:t>var_om</w:t>
             </w:r>
-            <w:proofErr w:type="spellEnd"/>
             <w:r>
               <w:rPr>
                 <w:sz w:val="18"/>
@@ -3834,7 +3620,6 @@
               </w:rPr>
               <w:t xml:space="preserve"> </w:t>
             </w:r>
-            <w:proofErr w:type="spellStart"/>
             <w:r>
               <w:rPr>
                 <w:sz w:val="18"/>
@@ -3843,7 +3628,6 @@
               </w:rPr>
               <w:t>var_ncp</w:t>
             </w:r>
-            <w:proofErr w:type="spellEnd"/>
             <w:r>
               <w:rPr>
                 <w:sz w:val="18"/>
@@ -3993,22 +3777,7 @@
         <w:t xml:space="preserve">Tabla </w:t>
       </w:r>
       <w:r>
-        <w:fldChar w:fldCharType="begin"/>
-      </w:r>
-      <w:r>
-        <w:instrText xml:space="preserve"> SEQ Tabla \* ARABIC </w:instrText>
-      </w:r>
-      <w:r>
-        <w:fldChar w:fldCharType="separate"/>
-      </w:r>
-      <w:r>
-        <w:rPr>
-          <w:noProof/>
-        </w:rPr>
-        <w:t>3</w:t>
-      </w:r>
-      <w:r>
-        <w:fldChar w:fldCharType="end"/>
+        <w:t>{{ tabla_num.next() }</w:t>
       </w:r>
       <w:r>
         <w:t xml:space="preserve">. Operaciones vinculadas llevadas a cabo durante </w:t>
@@ -4039,14 +3808,12 @@
         </w:rPr>
         <w:t xml:space="preserve"> </w:t>
       </w:r>
-      <w:proofErr w:type="spellStart"/>
       <w:r>
         <w:rPr>
           <w:highlight w:val="yellow"/>
         </w:rPr>
         <w:t>anyo_ejercicio</w:t>
       </w:r>
-      <w:proofErr w:type="spellEnd"/>
       <w:r>
         <w:rPr>
           <w:rFonts w:hint="eastAsia"/>
@@ -4093,8 +3860,8 @@
         <w:tblLook w:val="04A0" w:firstRow="1" w:lastRow="0" w:firstColumn="1" w:lastColumn="0" w:noHBand="0" w:noVBand="1"/>
       </w:tblPr>
       <w:tblGrid>
-        <w:gridCol w:w="4163"/>
-        <w:gridCol w:w="2047"/>
+        <w:gridCol w:w="4273"/>
+        <w:gridCol w:w="1937"/>
         <w:gridCol w:w="2092"/>
       </w:tblGrid>
       <w:tr>
@@ -4277,7 +4044,6 @@
               </w:rPr>
               <w:t xml:space="preserve"> </w:t>
             </w:r>
-            <w:proofErr w:type="spellStart"/>
             <w:r>
               <w:rPr>
                 <w:b/>
@@ -4289,7 +4055,6 @@
               </w:rPr>
               <w:t>anyo_ejercicio</w:t>
             </w:r>
-            <w:proofErr w:type="spellEnd"/>
             <w:r>
               <w:rPr>
                 <w:rFonts w:hint="eastAsia"/>
@@ -4348,43 +4113,23 @@
                 <w:szCs w:val="18"/>
                 <w:lang w:eastAsia="es-ES"/>
               </w:rPr>
-              <w:t xml:space="preserve">{% </w:t>
-            </w:r>
-            <w:proofErr w:type="spellStart"/>
-            <w:r>
-              <w:rPr>
-                <w:sz w:val="18"/>
-                <w:szCs w:val="18"/>
-                <w:lang w:eastAsia="es-ES"/>
-              </w:rPr>
-              <w:t>for</w:t>
-            </w:r>
-            <w:proofErr w:type="spellEnd"/>
-            <w:r>
-              <w:rPr>
-                <w:sz w:val="18"/>
-                <w:szCs w:val="18"/>
-                <w:lang w:eastAsia="es-ES"/>
-              </w:rPr>
-              <w:t xml:space="preserve"> servicio in </w:t>
-            </w:r>
-            <w:proofErr w:type="spellStart"/>
-            <w:r>
-              <w:rPr>
-                <w:sz w:val="18"/>
-                <w:szCs w:val="18"/>
-                <w:lang w:eastAsia="es-ES"/>
-              </w:rPr>
-              <w:t>servicios_vinculados</w:t>
-            </w:r>
-            <w:proofErr w:type="spellEnd"/>
-            <w:r>
-              <w:rPr>
-                <w:sz w:val="18"/>
-                <w:szCs w:val="18"/>
-                <w:lang w:eastAsia="es-ES"/>
-              </w:rPr>
-              <w:t xml:space="preserve"> %}</w:t>
+              <w:t>{%</w:t>
+            </w:r>
+            <w:r>
+              <w:rPr>
+                <w:sz w:val="18"/>
+                <w:szCs w:val="18"/>
+                <w:lang w:eastAsia="es-ES"/>
+              </w:rPr>
+              <w:t>tr</w:t>
+            </w:r>
+            <w:r>
+              <w:rPr>
+                <w:sz w:val="18"/>
+                <w:szCs w:val="18"/>
+                <w:lang w:eastAsia="es-ES"/>
+              </w:rPr>
+              <w:t xml:space="preserve"> for servicio in servicios_vinculados %}</w:t>
             </w:r>
           </w:p>
           <w:p>
@@ -4403,43 +4148,23 @@
                 <w:szCs w:val="18"/>
                 <w:lang w:eastAsia="es-ES"/>
               </w:rPr>
-              <w:t xml:space="preserve">{% </w:t>
-            </w:r>
-            <w:proofErr w:type="spellStart"/>
-            <w:r>
-              <w:rPr>
-                <w:sz w:val="18"/>
-                <w:szCs w:val="18"/>
-                <w:lang w:eastAsia="es-ES"/>
-              </w:rPr>
-              <w:t>for</w:t>
-            </w:r>
-            <w:proofErr w:type="spellEnd"/>
-            <w:r>
-              <w:rPr>
-                <w:sz w:val="18"/>
-                <w:szCs w:val="18"/>
-                <w:lang w:eastAsia="es-ES"/>
-              </w:rPr>
-              <w:t xml:space="preserve"> entidad in </w:t>
-            </w:r>
-            <w:proofErr w:type="spellStart"/>
-            <w:r>
-              <w:rPr>
-                <w:sz w:val="18"/>
-                <w:szCs w:val="18"/>
-                <w:lang w:eastAsia="es-ES"/>
-              </w:rPr>
-              <w:t>servicio.entidades_vinculadas</w:t>
-            </w:r>
-            <w:proofErr w:type="spellEnd"/>
-            <w:r>
-              <w:rPr>
-                <w:sz w:val="18"/>
-                <w:szCs w:val="18"/>
-                <w:lang w:eastAsia="es-ES"/>
-              </w:rPr>
-              <w:t xml:space="preserve"> %}</w:t>
+              <w:t>{%</w:t>
+            </w:r>
+            <w:r>
+              <w:rPr>
+                <w:sz w:val="18"/>
+                <w:szCs w:val="18"/>
+                <w:lang w:eastAsia="es-ES"/>
+              </w:rPr>
+              <w:t>tr</w:t>
+            </w:r>
+            <w:r>
+              <w:rPr>
+                <w:sz w:val="18"/>
+                <w:szCs w:val="18"/>
+                <w:lang w:eastAsia="es-ES"/>
+              </w:rPr>
+              <w:t xml:space="preserve"> for entidad in servicio.entidades_vinculadas %}</w:t>
             </w:r>
           </w:p>
           <w:p>
@@ -4555,7 +4280,6 @@
               </w:rPr>
               <w:t xml:space="preserve"> </w:t>
             </w:r>
-            <w:proofErr w:type="spellStart"/>
             <w:r>
               <w:rPr>
                 <w:sz w:val="18"/>
@@ -4564,7 +4288,6 @@
               </w:rPr>
               <w:t>servicio.servicio_vinculado</w:t>
             </w:r>
-            <w:proofErr w:type="spellEnd"/>
             <w:r>
               <w:rPr>
                 <w:rFonts w:hint="eastAsia"/>
@@ -4653,7 +4376,6 @@
                 <w:lang w:eastAsia="es-ES"/>
               </w:rPr>
             </w:pPr>
-            <w:proofErr w:type="spellStart"/>
             <w:r>
               <w:rPr>
                 <w:sz w:val="18"/>
@@ -4662,7 +4384,6 @@
               </w:rPr>
               <w:t>entidad_vinculada</w:t>
             </w:r>
-            <w:proofErr w:type="spellEnd"/>
             <w:r>
               <w:rPr>
                 <w:rFonts w:hint="eastAsia"/>
@@ -4750,7 +4471,6 @@
                 <w:lang w:eastAsia="es-ES"/>
               </w:rPr>
             </w:pPr>
-            <w:proofErr w:type="spellStart"/>
             <w:r>
               <w:rPr>
                 <w:sz w:val="18"/>
@@ -4759,7 +4479,6 @@
               </w:rPr>
               <w:t>ingreso_entidad</w:t>
             </w:r>
-            <w:proofErr w:type="spellEnd"/>
             <w:r>
               <w:rPr>
                 <w:rFonts w:hint="eastAsia"/>
@@ -4811,25 +4530,23 @@
                 <w:szCs w:val="18"/>
                 <w:lang w:eastAsia="es-ES"/>
               </w:rPr>
-              <w:t xml:space="preserve">{% </w:t>
-            </w:r>
-            <w:proofErr w:type="spellStart"/>
-            <w:r>
-              <w:rPr>
-                <w:sz w:val="18"/>
-                <w:szCs w:val="18"/>
-                <w:lang w:eastAsia="es-ES"/>
-              </w:rPr>
-              <w:t>endfor</w:t>
-            </w:r>
-            <w:proofErr w:type="spellEnd"/>
-            <w:r>
-              <w:rPr>
-                <w:sz w:val="18"/>
-                <w:szCs w:val="18"/>
-                <w:lang w:eastAsia="es-ES"/>
-              </w:rPr>
-              <w:t xml:space="preserve"> %}</w:t>
+              <w:t>{%</w:t>
+            </w:r>
+            <w:r>
+              <w:rPr>
+                <w:sz w:val="18"/>
+                <w:szCs w:val="18"/>
+                <w:lang w:eastAsia="es-ES"/>
+              </w:rPr>
+              <w:t>tr</w:t>
+            </w:r>
+            <w:r>
+              <w:rPr>
+                <w:sz w:val="18"/>
+                <w:szCs w:val="18"/>
+                <w:lang w:eastAsia="es-ES"/>
+              </w:rPr>
+              <w:t xml:space="preserve"> endfor %}</w:t>
             </w:r>
           </w:p>
           <w:p>
@@ -4847,25 +4564,23 @@
                 <w:szCs w:val="18"/>
                 <w:lang w:eastAsia="es-ES"/>
               </w:rPr>
-              <w:t xml:space="preserve">{% </w:t>
-            </w:r>
-            <w:proofErr w:type="spellStart"/>
-            <w:r>
-              <w:rPr>
-                <w:sz w:val="18"/>
-                <w:szCs w:val="18"/>
-                <w:lang w:eastAsia="es-ES"/>
-              </w:rPr>
-              <w:t>endfor</w:t>
-            </w:r>
-            <w:proofErr w:type="spellEnd"/>
-            <w:r>
-              <w:rPr>
-                <w:sz w:val="18"/>
-                <w:szCs w:val="18"/>
-                <w:lang w:eastAsia="es-ES"/>
-              </w:rPr>
-              <w:t xml:space="preserve"> %}</w:t>
+              <w:t>{%</w:t>
+            </w:r>
+            <w:r>
+              <w:rPr>
+                <w:sz w:val="18"/>
+                <w:szCs w:val="18"/>
+                <w:lang w:eastAsia="es-ES"/>
+              </w:rPr>
+              <w:t>tr</w:t>
+            </w:r>
+            <w:r>
+              <w:rPr>
+                <w:sz w:val="18"/>
+                <w:szCs w:val="18"/>
+                <w:lang w:eastAsia="es-ES"/>
+              </w:rPr>
+              <w:t xml:space="preserve"> endfor %}</w:t>
             </w:r>
           </w:p>
         </w:tc>
@@ -4949,18 +4664,8 @@
                 <w:szCs w:val="18"/>
                 <w:lang w:eastAsia="es-ES"/>
               </w:rPr>
-              <w:t xml:space="preserve">Total ingreso </w:t>
-            </w:r>
-            <w:proofErr w:type="spellStart"/>
-            <w:r>
-              <w:rPr>
-                <w:sz w:val="18"/>
-                <w:szCs w:val="18"/>
-                <w:lang w:eastAsia="es-ES"/>
-              </w:rPr>
-              <w:t>oovv</w:t>
-            </w:r>
-            <w:proofErr w:type="spellEnd"/>
+              <w:t>Total ingreso oovv</w:t>
+            </w:r>
           </w:p>
         </w:tc>
         <w:tc>
@@ -5025,7 +4730,6 @@
               </w:rPr>
               <w:t xml:space="preserve"> </w:t>
             </w:r>
-            <w:proofErr w:type="spellStart"/>
             <w:r>
               <w:rPr>
                 <w:sz w:val="18"/>
@@ -5034,7 +4738,6 @@
               </w:rPr>
               <w:t>total_ingreso_oov</w:t>
             </w:r>
-            <w:proofErr w:type="spellEnd"/>
             <w:r>
               <w:rPr>
                 <w:rFonts w:hint="eastAsia"/>
@@ -5087,18 +4790,8 @@
                 <w:szCs w:val="18"/>
                 <w:lang w:eastAsia="es-ES"/>
               </w:rPr>
-              <w:t xml:space="preserve">Total gasto </w:t>
-            </w:r>
-            <w:proofErr w:type="spellStart"/>
-            <w:r>
-              <w:rPr>
-                <w:sz w:val="18"/>
-                <w:szCs w:val="18"/>
-                <w:lang w:eastAsia="es-ES"/>
-              </w:rPr>
-              <w:t>oovv</w:t>
-            </w:r>
-            <w:proofErr w:type="spellEnd"/>
+              <w:t>Total gasto oovv</w:t>
+            </w:r>
           </w:p>
         </w:tc>
         <w:tc>
@@ -5163,7 +4856,6 @@
               </w:rPr>
               <w:t xml:space="preserve"> </w:t>
             </w:r>
-            <w:proofErr w:type="spellStart"/>
             <w:r>
               <w:rPr>
                 <w:sz w:val="18"/>
@@ -5172,7 +4864,6 @@
               </w:rPr>
               <w:t>total_gasto_oov</w:t>
             </w:r>
-            <w:proofErr w:type="spellEnd"/>
             <w:r>
               <w:rPr>
                 <w:rFonts w:hint="eastAsia"/>
@@ -5225,25 +4916,7 @@
                 <w:szCs w:val="18"/>
                 <w:lang w:eastAsia="es-ES"/>
               </w:rPr>
-              <w:t xml:space="preserve">Peso </w:t>
-            </w:r>
-            <w:proofErr w:type="spellStart"/>
-            <w:r>
-              <w:rPr>
-                <w:sz w:val="18"/>
-                <w:szCs w:val="18"/>
-                <w:lang w:eastAsia="es-ES"/>
-              </w:rPr>
-              <w:t>oovv</w:t>
-            </w:r>
-            <w:proofErr w:type="spellEnd"/>
-            <w:r>
-              <w:rPr>
-                <w:sz w:val="18"/>
-                <w:szCs w:val="18"/>
-                <w:lang w:eastAsia="es-ES"/>
-              </w:rPr>
-              <w:t xml:space="preserve"> sobre INCN</w:t>
+              <w:t>Peso oovv sobre INCN</w:t>
             </w:r>
           </w:p>
         </w:tc>
@@ -5309,7 +4982,6 @@
               </w:rPr>
               <w:t xml:space="preserve"> </w:t>
             </w:r>
-            <w:proofErr w:type="spellStart"/>
             <w:r>
               <w:rPr>
                 <w:sz w:val="18"/>
@@ -5318,7 +4990,6 @@
               </w:rPr>
               <w:t>peso_oov_sobre_incn</w:t>
             </w:r>
-            <w:proofErr w:type="spellEnd"/>
             <w:r>
               <w:rPr>
                 <w:rFonts w:hint="eastAsia"/>
@@ -5371,25 +5042,7 @@
                 <w:szCs w:val="18"/>
                 <w:lang w:eastAsia="es-ES"/>
               </w:rPr>
-              <w:t xml:space="preserve">Peso </w:t>
-            </w:r>
-            <w:proofErr w:type="spellStart"/>
-            <w:r>
-              <w:rPr>
-                <w:sz w:val="18"/>
-                <w:szCs w:val="18"/>
-                <w:lang w:eastAsia="es-ES"/>
-              </w:rPr>
-              <w:t>oovv</w:t>
-            </w:r>
-            <w:proofErr w:type="spellEnd"/>
-            <w:r>
-              <w:rPr>
-                <w:sz w:val="18"/>
-                <w:szCs w:val="18"/>
-                <w:lang w:eastAsia="es-ES"/>
-              </w:rPr>
-              <w:t xml:space="preserve"> sobre total costes</w:t>
+              <w:t>Peso oovv sobre total costes</w:t>
             </w:r>
           </w:p>
         </w:tc>
@@ -5455,7 +5108,6 @@
               </w:rPr>
               <w:t xml:space="preserve"> </w:t>
             </w:r>
-            <w:proofErr w:type="spellStart"/>
             <w:r>
               <w:rPr>
                 <w:sz w:val="18"/>
@@ -5464,7 +5116,6 @@
               </w:rPr>
               <w:t>peso_oov_sobre_costes</w:t>
             </w:r>
-            <w:proofErr w:type="spellEnd"/>
             <w:r>
               <w:rPr>
                 <w:rFonts w:hint="eastAsia"/>
@@ -5520,14 +5171,12 @@
         </w:rPr>
         <w:t xml:space="preserve"> </w:t>
       </w:r>
-      <w:proofErr w:type="spellStart"/>
       <w:r>
         <w:rPr>
           <w:highlight w:val="yellow"/>
         </w:rPr>
         <w:t>anyo_ejercicio</w:t>
       </w:r>
-      <w:proofErr w:type="spellEnd"/>
       <w:r>
         <w:rPr>
           <w:rFonts w:hint="eastAsia"/>
@@ -5564,7 +5213,6 @@
         </w:rPr>
         <w:t xml:space="preserve"> </w:t>
       </w:r>
-      <w:proofErr w:type="spellStart"/>
       <w:r>
         <w:rPr>
           <w:sz w:val="18"/>
@@ -5574,7 +5222,6 @@
         </w:rPr>
         <w:t>peso_oov_sobre_costes</w:t>
       </w:r>
-      <w:proofErr w:type="spellEnd"/>
       <w:r>
         <w:rPr>
           <w:rFonts w:hint="eastAsia"/>
@@ -5666,44 +5313,12 @@
     </w:p>
     <w:p>
       <w:r>
-        <w:t xml:space="preserve">{% </w:t>
-      </w:r>
-      <w:proofErr w:type="spellStart"/>
-      <w:r>
-        <w:t>for</w:t>
-      </w:r>
-      <w:proofErr w:type="spellEnd"/>
-      <w:r>
-        <w:t xml:space="preserve"> servicio in </w:t>
-      </w:r>
-      <w:proofErr w:type="spellStart"/>
-      <w:r>
-        <w:t>servicios_oovv</w:t>
-      </w:r>
-      <w:proofErr w:type="spellEnd"/>
-      <w:r>
-        <w:t xml:space="preserve"> %}</w:t>
+        <w:t>{% for servicio in servicios_oovv %}</w:t>
       </w:r>
     </w:p>
     <w:p>
       <w:r>
-        <w:t xml:space="preserve">{% </w:t>
-      </w:r>
-      <w:proofErr w:type="spellStart"/>
-      <w:r>
-        <w:t>if</w:t>
-      </w:r>
-      <w:proofErr w:type="spellEnd"/>
-      <w:r>
-        <w:t xml:space="preserve"> </w:t>
-      </w:r>
-      <w:proofErr w:type="spellStart"/>
-      <w:r>
-        <w:t>servicio.enabled</w:t>
-      </w:r>
-      <w:proofErr w:type="spellEnd"/>
-      <w:r>
-        <w:t xml:space="preserve"> %}</w:t>
+        <w:t>{% if servicio.enabled %}</w:t>
       </w:r>
     </w:p>
     <w:p>
@@ -5721,15 +5336,7 @@
         <w:t xml:space="preserve"> </w:t>
       </w:r>
       <w:r>
-        <w:t xml:space="preserve"> </w:t>
-      </w:r>
-      <w:proofErr w:type="spellStart"/>
-      <w:r>
-        <w:t>servicio.titulo_servicio_oovv</w:t>
-      </w:r>
-      <w:proofErr w:type="spellEnd"/>
-      <w:r>
-        <w:t xml:space="preserve"> </w:t>
+        <w:t xml:space="preserve"> servicio.titulo_servicio_oovv </w:t>
       </w:r>
       <w:r>
         <w:t>}</w:t>
@@ -5753,45 +5360,37 @@
           <w:b w:val="0"/>
           <w:szCs w:val="20"/>
         </w:rPr>
-        <w:t xml:space="preserve">{{ </w:t>
-      </w:r>
-      <w:proofErr w:type="spellStart"/>
-      <w:r>
-        <w:rPr>
-          <w:rFonts w:asciiTheme="minorHAnsi" w:eastAsia="SimSun" w:hAnsiTheme="minorHAnsi" w:cstheme="minorHAnsi"/>
-          <w:b w:val="0"/>
-          <w:szCs w:val="20"/>
-        </w:rPr>
-        <w:t>servicio.texto_intro_servicio</w:t>
-      </w:r>
-      <w:proofErr w:type="spellEnd"/>
-      <w:r>
-        <w:rPr>
-          <w:rFonts w:asciiTheme="minorHAnsi" w:eastAsia="SimSun" w:hAnsiTheme="minorHAnsi" w:cstheme="minorHAnsi"/>
-          <w:b w:val="0"/>
-          <w:szCs w:val="20"/>
-        </w:rPr>
-        <w:t xml:space="preserve"> }}</w:t>
+        <w:t>{{ servicio.texto_intro_servicio }}</w:t>
       </w:r>
     </w:p>
     <w:p>
       <w:pPr>
         <w:spacing w:before="120"/>
         <w:ind w:firstLine="225"/>
+      </w:pPr>
+      <w:r>
+        <w:t>{{ servicio.descripcion_tabla }}</w:t>
+      </w:r>
+    </w:p>
+    <w:p>
+      <w:pPr>
+        <w:spacing w:before="120"/>
+        <w:ind w:firstLine="225"/>
         <w:rPr>
           <w:highlight w:val="green"/>
         </w:rPr>
       </w:pPr>
       <w:r>
-        <w:t xml:space="preserve">{{ </w:t>
-      </w:r>
-      <w:proofErr w:type="spellStart"/>
-      <w:r>
-        <w:t>servicio.descripcion_tabla</w:t>
-      </w:r>
-      <w:proofErr w:type="spellEnd"/>
-      <w:r>
-        <w:t xml:space="preserve"> }}</w:t>
+        <w:rPr>
+          <w:highlight w:val="green"/>
+        </w:rPr>
+        <w:t xml:space="preserve">Tabla </w:t>
+      </w:r>
+      <w:r>
+        <w:rPr>
+          <w:highlight w:val="green"/>
+        </w:rPr>
+        <w:t>{{ tabla_num.next() }}</w:t>
       </w:r>
     </w:p>
     <w:tbl>
@@ -6067,23 +5666,7 @@
                 <w:sz w:val="18"/>
                 <w:szCs w:val="18"/>
               </w:rPr>
-              <w:t xml:space="preserve"> </w:t>
-            </w:r>
-            <w:proofErr w:type="spellStart"/>
-            <w:r>
-              <w:rPr>
-                <w:sz w:val="18"/>
-                <w:szCs w:val="18"/>
-              </w:rPr>
-              <w:t>servicio.metodo</w:t>
-            </w:r>
-            <w:proofErr w:type="spellEnd"/>
-            <w:r>
-              <w:rPr>
-                <w:sz w:val="18"/>
-                <w:szCs w:val="18"/>
-              </w:rPr>
-              <w:t xml:space="preserve"> </w:t>
+              <w:t xml:space="preserve"> servicio.metodo </w:t>
             </w:r>
             <w:r>
               <w:rPr>
@@ -6117,23 +5700,7 @@
                 <w:sz w:val="18"/>
                 <w:szCs w:val="18"/>
               </w:rPr>
-              <w:t xml:space="preserve">{{ </w:t>
-            </w:r>
-            <w:proofErr w:type="spellStart"/>
-            <w:r>
-              <w:rPr>
-                <w:sz w:val="18"/>
-                <w:szCs w:val="18"/>
-              </w:rPr>
-              <w:t>servicio.min</w:t>
-            </w:r>
-            <w:proofErr w:type="spellEnd"/>
-            <w:r>
-              <w:rPr>
-                <w:sz w:val="18"/>
-                <w:szCs w:val="18"/>
-              </w:rPr>
-              <w:t xml:space="preserve"> }}</w:t>
+              <w:t>{{ servicio.min }}</w:t>
             </w:r>
             <w:r>
               <w:rPr>
@@ -6174,23 +5741,7 @@
                 <w:sz w:val="18"/>
                 <w:szCs w:val="18"/>
               </w:rPr>
-              <w:t xml:space="preserve">{{ </w:t>
-            </w:r>
-            <w:proofErr w:type="spellStart"/>
-            <w:r>
-              <w:rPr>
-                <w:sz w:val="18"/>
-                <w:szCs w:val="18"/>
-              </w:rPr>
-              <w:t>servicio.lq</w:t>
-            </w:r>
-            <w:proofErr w:type="spellEnd"/>
-            <w:r>
-              <w:rPr>
-                <w:sz w:val="18"/>
-                <w:szCs w:val="18"/>
-              </w:rPr>
-              <w:t xml:space="preserve"> }}</w:t>
+              <w:t>{{ servicio.lq }}</w:t>
             </w:r>
             <w:r>
               <w:rPr>
@@ -6231,23 +5782,7 @@
                 <w:sz w:val="18"/>
                 <w:szCs w:val="18"/>
               </w:rPr>
-              <w:t xml:space="preserve">{{ </w:t>
-            </w:r>
-            <w:proofErr w:type="spellStart"/>
-            <w:r>
-              <w:rPr>
-                <w:sz w:val="18"/>
-                <w:szCs w:val="18"/>
-              </w:rPr>
-              <w:t>servicio.med</w:t>
-            </w:r>
-            <w:proofErr w:type="spellEnd"/>
-            <w:r>
-              <w:rPr>
-                <w:sz w:val="18"/>
-                <w:szCs w:val="18"/>
-              </w:rPr>
-              <w:t xml:space="preserve"> }}</w:t>
+              <w:t>{{ servicio.med }}</w:t>
             </w:r>
             <w:r>
               <w:rPr>
@@ -6288,23 +5823,7 @@
                 <w:sz w:val="18"/>
                 <w:szCs w:val="18"/>
               </w:rPr>
-              <w:t xml:space="preserve">{{ </w:t>
-            </w:r>
-            <w:proofErr w:type="spellStart"/>
-            <w:r>
-              <w:rPr>
-                <w:sz w:val="18"/>
-                <w:szCs w:val="18"/>
-              </w:rPr>
-              <w:t>servicio.uq</w:t>
-            </w:r>
-            <w:proofErr w:type="spellEnd"/>
-            <w:r>
-              <w:rPr>
-                <w:sz w:val="18"/>
-                <w:szCs w:val="18"/>
-              </w:rPr>
-              <w:t xml:space="preserve"> }}</w:t>
+              <w:t>{{ servicio.uq }}</w:t>
             </w:r>
             <w:r>
               <w:rPr>
@@ -6345,23 +5864,7 @@
                 <w:sz w:val="18"/>
                 <w:szCs w:val="18"/>
               </w:rPr>
-              <w:t xml:space="preserve">{{ </w:t>
-            </w:r>
-            <w:proofErr w:type="spellStart"/>
-            <w:r>
-              <w:rPr>
-                <w:sz w:val="18"/>
-                <w:szCs w:val="18"/>
-              </w:rPr>
-              <w:t>servicio.max</w:t>
-            </w:r>
-            <w:proofErr w:type="spellEnd"/>
-            <w:r>
-              <w:rPr>
-                <w:sz w:val="18"/>
-                <w:szCs w:val="18"/>
-              </w:rPr>
-              <w:t xml:space="preserve"> }}</w:t>
+              <w:t>{{ servicio.max }}</w:t>
             </w:r>
             <w:r>
               <w:rPr>
@@ -6386,15 +5889,7 @@
         <w:spacing w:before="120"/>
       </w:pPr>
       <w:r>
-        <w:t xml:space="preserve">{{ </w:t>
-      </w:r>
-      <w:proofErr w:type="spellStart"/>
-      <w:r>
-        <w:t>servicio.texto_conclusion_servicio</w:t>
-      </w:r>
-      <w:proofErr w:type="spellEnd"/>
-      <w:r>
-        <w:t xml:space="preserve"> }}</w:t>
+        <w:t>{{ servicio.texto_conclusion_servicio }}</w:t>
       </w:r>
     </w:p>
     <w:p>
@@ -6407,15 +5902,7 @@
         <w:spacing w:before="120"/>
       </w:pPr>
       <w:r>
-        <w:t xml:space="preserve">{% </w:t>
-      </w:r>
-      <w:proofErr w:type="spellStart"/>
-      <w:r>
-        <w:t>endif</w:t>
-      </w:r>
-      <w:proofErr w:type="spellEnd"/>
-      <w:r>
-        <w:t xml:space="preserve"> %}</w:t>
+        <w:t>{% endif %}</w:t>
       </w:r>
     </w:p>
     <w:p>
@@ -6426,15 +5913,7 @@
         </w:rPr>
       </w:pPr>
       <w:r>
-        <w:t xml:space="preserve">{% </w:t>
-      </w:r>
-      <w:proofErr w:type="spellStart"/>
-      <w:r>
-        <w:t>endfor</w:t>
-      </w:r>
-      <w:proofErr w:type="spellEnd"/>
-      <w:r>
-        <w:t xml:space="preserve"> %}</w:t>
+        <w:t>{% endfor %}</w:t>
       </w:r>
     </w:p>
     <w:p>
@@ -6462,23 +5941,7 @@
         <w:t>T</w:t>
       </w:r>
       <w:r>
-        <w:t xml:space="preserve">ras realizar la revisión de la Documentación Facilitada, en cuanto a su adecuación al cumplimiento de los requisitos establecidos en el Reglamento, el departamento de precios de precios de transferencia de </w:t>
-      </w:r>
-      <w:proofErr w:type="spellStart"/>
-      <w:r>
-        <w:t>Forvis</w:t>
-      </w:r>
-      <w:proofErr w:type="spellEnd"/>
-      <w:r>
-        <w:t xml:space="preserve"> </w:t>
-      </w:r>
-      <w:proofErr w:type="spellStart"/>
-      <w:r>
-        <w:t>Mazars</w:t>
-      </w:r>
-      <w:proofErr w:type="spellEnd"/>
-      <w:r>
-        <w:t xml:space="preserve"> concluye que cumple con gran parte de los requisitos formales que el Reglamento prescribe, siguiendo lo dispuesto por el artículo 18.13 de la LIS.</w:t>
+        <w:t>ras realizar la revisión de la Documentación Facilitada, en cuanto a su adecuación al cumplimiento de los requisitos establecidos en el Reglamento, el departamento de precios de precios de transferencia de Forvis Mazars concluye que cumple con gran parte de los requisitos formales que el Reglamento prescribe, siguiendo lo dispuesto por el artículo 18.13 de la LIS.</w:t>
       </w:r>
     </w:p>
     <w:p>
@@ -6493,22 +5956,7 @@
         <w:t xml:space="preserve">Tabla </w:t>
       </w:r>
       <w:r>
-        <w:fldChar w:fldCharType="begin"/>
-      </w:r>
-      <w:r>
-        <w:instrText xml:space="preserve"> SEQ Tabla \* ARABIC </w:instrText>
-      </w:r>
-      <w:r>
-        <w:fldChar w:fldCharType="separate"/>
-      </w:r>
-      <w:r>
-        <w:rPr>
-          <w:noProof/>
-        </w:rPr>
-        <w:t>7</w:t>
-      </w:r>
-      <w:r>
-        <w:fldChar w:fldCharType="end"/>
+        <w:t>{{ tabla_num.next() }}</w:t>
       </w:r>
       <w:r>
         <w:t>. Grado de cumplimiento formal tras la revisión realizada (Local File)</w:t>
@@ -6937,28 +6385,9 @@
     <w:p>
       <w:pPr>
         <w:pStyle w:val="Tablas"/>
-        <w:rPr>
-          <w:highlight w:val="cyan"/>
-        </w:rPr>
-      </w:pPr>
-      <w:r>
-        <w:t xml:space="preserve">{% </w:t>
-      </w:r>
-      <w:proofErr w:type="spellStart"/>
-      <w:r>
-        <w:t>if</w:t>
-      </w:r>
-      <w:proofErr w:type="spellEnd"/>
-      <w:r>
-        <w:t xml:space="preserve"> </w:t>
-      </w:r>
-      <w:proofErr w:type="spellStart"/>
-      <w:r>
-        <w:t>master_file</w:t>
-      </w:r>
-      <w:proofErr w:type="spellEnd"/>
-      <w:r>
-        <w:t xml:space="preserve"> == 1 %}</w:t>
+      </w:pPr>
+      <w:r>
+        <w:t>{% if master_file == 1 %}</w:t>
       </w:r>
     </w:p>
     <w:tbl>
@@ -7443,25 +6872,14 @@
         <w:pStyle w:val="Tablas"/>
       </w:pPr>
       <w:r>
+        <w:lastRenderedPageBreak/>
         <w:t xml:space="preserve">Tabla </w:t>
       </w:r>
       <w:r>
-        <w:fldChar w:fldCharType="begin"/>
-      </w:r>
-      <w:r>
-        <w:instrText xml:space="preserve"> SEQ Tabla \* ARABIC </w:instrText>
-      </w:r>
-      <w:r>
-        <w:fldChar w:fldCharType="separate"/>
-      </w:r>
-      <w:r>
-        <w:rPr>
-          <w:noProof/>
-        </w:rPr>
-        <w:t>8</w:t>
-      </w:r>
-      <w:r>
-        <w:fldChar w:fldCharType="end"/>
+        <w:t xml:space="preserve">Tabla </w:t>
+      </w:r>
+      <w:r>
+        <w:t>{{ tabla_num.next() }}</w:t>
       </w:r>
       <w:r>
         <w:t>. Grado de cumplimiento formal tras la revisión realizada (Master File)</w:t>
@@ -7479,21 +6897,12 @@
     </w:p>
     <w:p>
       <w:r>
-        <w:lastRenderedPageBreak/>
         <w:t>Por lo tanto, tras la revisión realizada se puede concluir que la Compañía cumple con los requisitos formales establecidos por la normativa en cuanto a la documentación de precios de transferencia.</w:t>
       </w:r>
     </w:p>
     <w:p>
       <w:r>
-        <w:t xml:space="preserve">{% </w:t>
-      </w:r>
-      <w:proofErr w:type="spellStart"/>
-      <w:r>
-        <w:t>endif</w:t>
-      </w:r>
-      <w:proofErr w:type="spellEnd"/>
-      <w:r>
-        <w:t xml:space="preserve"> %}</w:t>
+        <w:t>{% endif %}</w:t>
       </w:r>
     </w:p>
     <w:p/>
@@ -7604,23 +7013,7 @@
         </w:rPr>
       </w:pPr>
       <w:r>
-        <w:t>En este sentido, cada año la Administración establece cuáles son los planes de actuación en materia de control e inspección tributario, donde se definen cuáles son aquellas áreas que van a ser categorizadas como “</w:t>
-      </w:r>
-      <w:proofErr w:type="spellStart"/>
-      <w:r>
-        <w:t>hot</w:t>
-      </w:r>
-      <w:proofErr w:type="spellEnd"/>
-      <w:r>
-        <w:t xml:space="preserve"> </w:t>
-      </w:r>
-      <w:proofErr w:type="spellStart"/>
-      <w:r>
-        <w:t>topics</w:t>
-      </w:r>
-      <w:proofErr w:type="spellEnd"/>
-      <w:r>
-        <w:t>” en materia de inspección. Entre ellas, existe una sección donde establece cuáles son las áreas en materia de precios de transferencia donde la inspección va a incidir y revisar con especial atención. En concreto, los principales puntos que afectan a los precios de transferencia son:</w:t>
+        <w:t>En este sentido, cada año la Administración establece cuáles son los planes de actuación en materia de control e inspección tributario, donde se definen cuáles son aquellas áreas que van a ser categorizadas como “hot topics” en materia de inspección. Entre ellas, existe una sección donde establece cuáles son las áreas en materia de precios de transferencia donde la inspección va a incidir y revisar con especial atención. En concreto, los principales puntos que afectan a los precios de transferencia son:</w:t>
       </w:r>
     </w:p>
     <w:p>
@@ -7768,23 +7161,7 @@
     </w:p>
     <w:p>
       <w:r>
-        <w:t xml:space="preserve">Adicionalmente a cada uno de los puntos identificados, se han incluido otros que por la experiencia del equipo de precios de transferencia de </w:t>
-      </w:r>
-      <w:proofErr w:type="spellStart"/>
-      <w:r>
-        <w:t>Forvis</w:t>
-      </w:r>
-      <w:proofErr w:type="spellEnd"/>
-      <w:r>
-        <w:t xml:space="preserve"> </w:t>
-      </w:r>
-      <w:proofErr w:type="spellStart"/>
-      <w:r>
-        <w:t>Mazars</w:t>
-      </w:r>
-      <w:proofErr w:type="spellEnd"/>
-      <w:r>
-        <w:t xml:space="preserve"> pueden tener un impacto en términos de riesgo de precios de transferencia en la medida en que la Administración también las tiene en cuenta a la hora de comenzar sus actuaciones inspectoras </w:t>
+        <w:t xml:space="preserve">Adicionalmente a cada uno de los puntos identificados, se han incluido otros que por la experiencia del equipo de precios de transferencia de Forvis Mazars pueden tener un impacto en términos de riesgo de precios de transferencia en la medida en que la Administración también las tiene en cuenta a la hora de comenzar sus actuaciones inspectoras </w:t>
       </w:r>
     </w:p>
     <w:p/>
@@ -7815,22 +7192,10 @@
         <w:t xml:space="preserve">Tabla </w:t>
       </w:r>
       <w:r>
-        <w:fldChar w:fldCharType="begin"/>
-      </w:r>
-      <w:r>
-        <w:instrText xml:space="preserve"> SEQ Tabla \* ARABIC </w:instrText>
-      </w:r>
-      <w:r>
-        <w:fldChar w:fldCharType="separate"/>
-      </w:r>
-      <w:r>
-        <w:rPr>
-          <w:noProof/>
-        </w:rPr>
-        <w:t>9</w:t>
-      </w:r>
-      <w:r>
-        <w:fldChar w:fldCharType="end"/>
+        <w:t xml:space="preserve">Tabla </w:t>
+      </w:r>
+      <w:r>
+        <w:t>{{ tabla_num.next() }}</w:t>
       </w:r>
       <w:r>
         <w:t>. Revisión de elementos identificados como categorías de riesgo en materia de precios de transferencia por parte de la Administración</w:t>
@@ -7977,7 +7342,6 @@
               </w:rPr>
               <w:t>Ejercicio {{</w:t>
             </w:r>
-            <w:proofErr w:type="spellStart"/>
             <w:r>
               <w:rPr>
                 <w:b/>
@@ -7988,7 +7352,6 @@
               </w:rPr>
               <w:t>anyo_ejercicio</w:t>
             </w:r>
-            <w:proofErr w:type="spellEnd"/>
             <w:r>
               <w:rPr>
                 <w:b/>
@@ -9492,7 +8855,7 @@
                 <w:sz w:val="18"/>
                 <w:szCs w:val="18"/>
               </w:rPr>
-              <w:t xml:space="preserve">Revisión de las formas societarias utilizadas para el desempeño de la actividad económica con el objetivo de </w:t>
+              <w:t xml:space="preserve">Revisión de las formas societarias utilizadas para el desempeño de la actividad </w:t>
             </w:r>
             <w:r>
               <w:rPr>
@@ -9500,7 +8863,7 @@
                 <w:szCs w:val="18"/>
               </w:rPr>
               <w:lastRenderedPageBreak/>
-              <w:t>verificar si se está produciendo una minoración improcedente de la correcta tributación de la actividad desarrollada o una traslación de bases imponibles negativas hacia entidades jurídicas sometidas a menores tipos</w:t>
+              <w:t>económica con el objetivo de verificar si se está produciendo una minoración improcedente de la correcta tributación de la actividad desarrollada o una traslación de bases imponibles negativas hacia entidades jurídicas sometidas a menores tipos</w:t>
             </w:r>
           </w:p>
         </w:tc>
@@ -9970,22 +9333,10 @@
         <w:t xml:space="preserve">Tabla </w:t>
       </w:r>
       <w:r>
-        <w:fldChar w:fldCharType="begin"/>
-      </w:r>
-      <w:r>
-        <w:instrText xml:space="preserve"> SEQ Tabla \* ARABIC </w:instrText>
-      </w:r>
-      <w:r>
-        <w:fldChar w:fldCharType="separate"/>
-      </w:r>
-      <w:r>
-        <w:rPr>
-          <w:noProof/>
-        </w:rPr>
-        <w:t>10</w:t>
-      </w:r>
-      <w:r>
-        <w:fldChar w:fldCharType="end"/>
+        <w:t xml:space="preserve">Tabla </w:t>
+      </w:r>
+      <w:r>
+        <w:t>{{ tabla_num.next() }}</w:t>
       </w:r>
       <w:r>
         <w:t>. Grado de cumplimiento formal tras la revisión realizada</w:t>
@@ -10964,25 +10315,7 @@
                 <w:sz w:val="18"/>
                 <w:szCs w:val="18"/>
               </w:rPr>
-              <w:t xml:space="preserve">Explicación relativa a la selección del método de valoración elegido, incluyendo una descripción de las razones que justificaron la elección </w:t>
-            </w:r>
-            <w:proofErr w:type="gramStart"/>
-            <w:r>
-              <w:rPr>
-                <w:rFonts w:asciiTheme="majorHAnsi" w:hAnsiTheme="majorHAnsi" w:cstheme="majorHAnsi"/>
-                <w:sz w:val="18"/>
-                <w:szCs w:val="18"/>
-              </w:rPr>
-              <w:t>del mismo</w:t>
-            </w:r>
-            <w:proofErr w:type="gramEnd"/>
-            <w:r>
-              <w:rPr>
-                <w:rFonts w:asciiTheme="majorHAnsi" w:hAnsiTheme="majorHAnsi" w:cstheme="majorHAnsi"/>
-                <w:sz w:val="18"/>
-                <w:szCs w:val="18"/>
-              </w:rPr>
-              <w:t>, así como su forma de aplicación, los comparables obtenidos y la especificación del valor o intervalo de valores derivados del mismo.</w:t>
+              <w:t>Explicación relativa a la selección del método de valoración elegido, incluyendo una descripción de las razones que justificaron la elección del mismo, así como su forma de aplicación, los comparables obtenidos y la especificación del valor o intervalo de valores derivados del mismo.</w:t>
             </w:r>
           </w:p>
         </w:tc>
@@ -11923,23 +11256,7 @@
     <w:p/>
     <w:p>
       <w:r>
-        <w:t xml:space="preserve">{% </w:t>
-      </w:r>
-      <w:proofErr w:type="spellStart"/>
-      <w:r>
-        <w:t>if</w:t>
-      </w:r>
-      <w:proofErr w:type="spellEnd"/>
-      <w:r>
-        <w:t xml:space="preserve"> </w:t>
-      </w:r>
-      <w:proofErr w:type="spellStart"/>
-      <w:r>
-        <w:t>master_file</w:t>
-      </w:r>
-      <w:proofErr w:type="spellEnd"/>
-      <w:r>
-        <w:t xml:space="preserve"> == 1 %}</w:t>
+        <w:t>{% if master_file == 1 %}</w:t>
       </w:r>
     </w:p>
     <w:p>
@@ -11952,22 +11269,10 @@
         <w:t xml:space="preserve">Tabla </w:t>
       </w:r>
       <w:r>
-        <w:fldChar w:fldCharType="begin"/>
-      </w:r>
-      <w:r>
-        <w:instrText xml:space="preserve"> SEQ Tabla \* ARABIC </w:instrText>
-      </w:r>
-      <w:r>
-        <w:fldChar w:fldCharType="separate"/>
-      </w:r>
-      <w:r>
-        <w:rPr>
-          <w:noProof/>
-        </w:rPr>
-        <w:t>11</w:t>
-      </w:r>
-      <w:r>
-        <w:fldChar w:fldCharType="end"/>
+        <w:t xml:space="preserve">Tabla </w:t>
+      </w:r>
+      <w:r>
+        <w:t>{{ tabla_num.next() }}</w:t>
       </w:r>
       <w:r>
         <w:t>. Grado de cumplimiento formal tras la revisión realizada</w:t>
@@ -13188,43 +12493,7 @@
                 <w:sz w:val="18"/>
                 <w:szCs w:val="18"/>
               </w:rPr>
-              <w:t xml:space="preserve">Descripción general de la estrategia global del grupo </w:t>
-            </w:r>
-            <w:proofErr w:type="gramStart"/>
-            <w:r>
-              <w:rPr>
-                <w:rFonts w:asciiTheme="majorHAnsi" w:hAnsiTheme="majorHAnsi" w:cstheme="majorHAnsi"/>
-                <w:sz w:val="18"/>
-                <w:szCs w:val="18"/>
-              </w:rPr>
-              <w:t>en relación al</w:t>
-            </w:r>
-            <w:proofErr w:type="gramEnd"/>
-            <w:r>
-              <w:rPr>
-                <w:rFonts w:asciiTheme="majorHAnsi" w:hAnsiTheme="majorHAnsi" w:cstheme="majorHAnsi"/>
-                <w:sz w:val="18"/>
-                <w:szCs w:val="18"/>
-              </w:rPr>
-              <w:t xml:space="preserve"> desarrollo, propiedad y explotación de los activos intangibles, incluyendo la localización de las principales instalaciones en las que se realicen actividades de investigación y desarrollo, así como la dirección de </w:t>
-            </w:r>
-            <w:proofErr w:type="gramStart"/>
-            <w:r>
-              <w:rPr>
-                <w:rFonts w:asciiTheme="majorHAnsi" w:hAnsiTheme="majorHAnsi" w:cstheme="majorHAnsi"/>
-                <w:sz w:val="18"/>
-                <w:szCs w:val="18"/>
-              </w:rPr>
-              <w:t>las mismas</w:t>
-            </w:r>
-            <w:proofErr w:type="gramEnd"/>
-            <w:r>
-              <w:rPr>
-                <w:rFonts w:asciiTheme="majorHAnsi" w:hAnsiTheme="majorHAnsi" w:cstheme="majorHAnsi"/>
-                <w:sz w:val="18"/>
-                <w:szCs w:val="18"/>
-              </w:rPr>
-              <w:t>.</w:t>
+              <w:t>Descripción general de la estrategia global del grupo en relación al desarrollo, propiedad y explotación de los activos intangibles, incluyendo la localización de las principales instalaciones en las que se realicen actividades de investigación y desarrollo, así como la dirección de las mismas.</w:t>
             </w:r>
           </w:p>
         </w:tc>
@@ -14593,15 +13862,7 @@
     <w:p/>
     <w:p>
       <w:r>
-        <w:t xml:space="preserve">{% </w:t>
-      </w:r>
-      <w:proofErr w:type="spellStart"/>
-      <w:r>
-        <w:t>endif</w:t>
-      </w:r>
-      <w:proofErr w:type="spellEnd"/>
-      <w:r>
-        <w:t xml:space="preserve"> %}</w:t>
+        <w:t>{% endif %}</w:t>
       </w:r>
     </w:p>
     <w:p>
@@ -14717,19 +13978,9 @@
       <w:r>
         <w:t xml:space="preserve">En lo relativo al Master File del Grupo, dado que </w:t>
       </w:r>
-      <w:proofErr w:type="spellStart"/>
-      <w:r>
-        <w:t>Forvis</w:t>
-      </w:r>
-      <w:proofErr w:type="spellEnd"/>
-      <w:r>
-        <w:t xml:space="preserve"> </w:t>
-      </w:r>
-      <w:proofErr w:type="spellStart"/>
-      <w:r>
-        <w:t>Mazars</w:t>
-      </w:r>
-      <w:proofErr w:type="spellEnd"/>
+      <w:r>
+        <w:t>Forvis Mazars</w:t>
+      </w:r>
       <w:r>
         <w:t xml:space="preserve"> no ha tenido acceso a dicho documento, </w:t>
       </w:r>
@@ -14791,14 +14042,12 @@
         </w:rPr>
         <w:t xml:space="preserve">{{ </w:t>
       </w:r>
-      <w:proofErr w:type="spellStart"/>
       <w:r>
         <w:rPr>
           <w:highlight w:val="yellow"/>
         </w:rPr>
         <w:t>anyo_ejercicio</w:t>
       </w:r>
-      <w:proofErr w:type="spellEnd"/>
       <w:r>
         <w:rPr>
           <w:highlight w:val="yellow"/>
@@ -14829,14 +14078,12 @@
         </w:rPr>
         <w:t xml:space="preserve">{{ </w:t>
       </w:r>
-      <w:proofErr w:type="spellStart"/>
       <w:r>
         <w:rPr>
           <w:highlight w:val="yellow"/>
         </w:rPr>
         <w:t>anyo_ejercicio</w:t>
       </w:r>
-      <w:proofErr w:type="spellEnd"/>
       <w:r>
         <w:rPr>
           <w:highlight w:val="yellow"/>
@@ -15383,159 +14630,11 @@
           <w:color w:val="FFFFFF" w:themeColor="background1"/>
         </w:rPr>
       </w:pPr>
-      <w:proofErr w:type="spellStart"/>
       <w:r>
         <w:rPr>
           <w:color w:val="FFFFFF" w:themeColor="background1"/>
         </w:rPr>
-        <w:t>Forvis</w:t>
-      </w:r>
-      <w:proofErr w:type="spellEnd"/>
-      <w:r>
-        <w:rPr>
-          <w:color w:val="FFFFFF" w:themeColor="background1"/>
-        </w:rPr>
-        <w:t xml:space="preserve"> </w:t>
-      </w:r>
-      <w:proofErr w:type="spellStart"/>
-      <w:r>
-        <w:rPr>
-          <w:color w:val="FFFFFF" w:themeColor="background1"/>
-        </w:rPr>
-        <w:t>Mazars</w:t>
-      </w:r>
-      <w:proofErr w:type="spellEnd"/>
-      <w:r>
-        <w:rPr>
-          <w:color w:val="FFFFFF" w:themeColor="background1"/>
-        </w:rPr>
-        <w:t xml:space="preserve"> es la marca de la red </w:t>
-      </w:r>
-      <w:proofErr w:type="spellStart"/>
-      <w:r>
-        <w:rPr>
-          <w:color w:val="FFFFFF" w:themeColor="background1"/>
-        </w:rPr>
-        <w:t>Forvis</w:t>
-      </w:r>
-      <w:proofErr w:type="spellEnd"/>
-      <w:r>
-        <w:rPr>
-          <w:color w:val="FFFFFF" w:themeColor="background1"/>
-        </w:rPr>
-        <w:t xml:space="preserve"> </w:t>
-      </w:r>
-      <w:proofErr w:type="spellStart"/>
-      <w:r>
-        <w:rPr>
-          <w:color w:val="FFFFFF" w:themeColor="background1"/>
-        </w:rPr>
-        <w:t>Mazars</w:t>
-      </w:r>
-      <w:proofErr w:type="spellEnd"/>
-      <w:r>
-        <w:rPr>
-          <w:color w:val="FFFFFF" w:themeColor="background1"/>
-        </w:rPr>
-        <w:t xml:space="preserve"> Global (</w:t>
-      </w:r>
-      <w:proofErr w:type="spellStart"/>
-      <w:r>
-        <w:rPr>
-          <w:color w:val="FFFFFF" w:themeColor="background1"/>
-        </w:rPr>
-        <w:t>Forvis</w:t>
-      </w:r>
-      <w:proofErr w:type="spellEnd"/>
-      <w:r>
-        <w:rPr>
-          <w:color w:val="FFFFFF" w:themeColor="background1"/>
-        </w:rPr>
-        <w:t xml:space="preserve"> </w:t>
-      </w:r>
-      <w:proofErr w:type="spellStart"/>
-      <w:r>
-        <w:rPr>
-          <w:color w:val="FFFFFF" w:themeColor="background1"/>
-        </w:rPr>
-        <w:t>Mazars</w:t>
-      </w:r>
-      <w:proofErr w:type="spellEnd"/>
-      <w:r>
-        <w:rPr>
-          <w:color w:val="FFFFFF" w:themeColor="background1"/>
-        </w:rPr>
-        <w:t xml:space="preserve"> Global </w:t>
-      </w:r>
-      <w:proofErr w:type="spellStart"/>
-      <w:r>
-        <w:rPr>
-          <w:color w:val="FFFFFF" w:themeColor="background1"/>
-        </w:rPr>
-        <w:t>Limited</w:t>
-      </w:r>
-      <w:proofErr w:type="spellEnd"/>
-      <w:r>
-        <w:rPr>
-          <w:color w:val="FFFFFF" w:themeColor="background1"/>
-        </w:rPr>
-        <w:t xml:space="preserve">), una red mundial de servicios profesionales. La red opera bajo una única marca en todo el mundo, con sólo dos miembros: </w:t>
-      </w:r>
-      <w:proofErr w:type="spellStart"/>
-      <w:r>
-        <w:rPr>
-          <w:color w:val="FFFFFF" w:themeColor="background1"/>
-        </w:rPr>
-        <w:t>Forvis</w:t>
-      </w:r>
-      <w:proofErr w:type="spellEnd"/>
-      <w:r>
-        <w:rPr>
-          <w:color w:val="FFFFFF" w:themeColor="background1"/>
-        </w:rPr>
-        <w:t xml:space="preserve"> </w:t>
-      </w:r>
-      <w:proofErr w:type="spellStart"/>
-      <w:r>
-        <w:rPr>
-          <w:color w:val="FFFFFF" w:themeColor="background1"/>
-        </w:rPr>
-        <w:t>Mazars</w:t>
-      </w:r>
-      <w:proofErr w:type="spellEnd"/>
-      <w:r>
-        <w:rPr>
-          <w:color w:val="FFFFFF" w:themeColor="background1"/>
-        </w:rPr>
-        <w:t xml:space="preserve">, LLP en Estados Unidos y </w:t>
-      </w:r>
-      <w:proofErr w:type="spellStart"/>
-      <w:r>
-        <w:rPr>
-          <w:color w:val="FFFFFF" w:themeColor="background1"/>
-        </w:rPr>
-        <w:t>Forvis</w:t>
-      </w:r>
-      <w:proofErr w:type="spellEnd"/>
-      <w:r>
-        <w:rPr>
-          <w:color w:val="FFFFFF" w:themeColor="background1"/>
-        </w:rPr>
-        <w:t xml:space="preserve"> </w:t>
-      </w:r>
-      <w:proofErr w:type="spellStart"/>
-      <w:r>
-        <w:rPr>
-          <w:color w:val="FFFFFF" w:themeColor="background1"/>
-        </w:rPr>
-        <w:t>Mazars</w:t>
-      </w:r>
-      <w:proofErr w:type="spellEnd"/>
-      <w:r>
-        <w:rPr>
-          <w:color w:val="FFFFFF" w:themeColor="background1"/>
-        </w:rPr>
-        <w:t xml:space="preserve"> Group SC, una asociación internacional integrada que opera en más de 100 países y territorios.</w:t>
+        <w:t>Forvis Mazars es la marca de la red Forvis Mazars Global (Forvis Mazars Global Limited), una red mundial de servicios profesionales. La red opera bajo una única marca en todo el mundo, con sólo dos miembros: Forvis Mazars, LLP en Estados Unidos y Forvis Mazars Group SC, una asociación internacional integrada que opera en más de 100 países y territorios.</w:t>
       </w:r>
       <w:r>
         <w:rPr>
@@ -15555,189 +14654,7 @@
         <w:rPr>
           <w:color w:val="FFFFFF" w:themeColor="background1"/>
         </w:rPr>
-        <w:t xml:space="preserve">Las entidades de la red </w:t>
-      </w:r>
-      <w:proofErr w:type="spellStart"/>
-      <w:r>
-        <w:rPr>
-          <w:color w:val="FFFFFF" w:themeColor="background1"/>
-        </w:rPr>
-        <w:t>Forvis</w:t>
-      </w:r>
-      <w:proofErr w:type="spellEnd"/>
-      <w:r>
-        <w:rPr>
-          <w:color w:val="FFFFFF" w:themeColor="background1"/>
-        </w:rPr>
-        <w:t xml:space="preserve"> </w:t>
-      </w:r>
-      <w:proofErr w:type="spellStart"/>
-      <w:r>
-        <w:rPr>
-          <w:color w:val="FFFFFF" w:themeColor="background1"/>
-        </w:rPr>
-        <w:t>Mazars</w:t>
-      </w:r>
-      <w:proofErr w:type="spellEnd"/>
-      <w:r>
-        <w:rPr>
-          <w:color w:val="FFFFFF" w:themeColor="background1"/>
-        </w:rPr>
-        <w:t xml:space="preserve"> en España (</w:t>
-      </w:r>
-      <w:proofErr w:type="spellStart"/>
-      <w:r>
-        <w:rPr>
-          <w:color w:val="FFFFFF" w:themeColor="background1"/>
-        </w:rPr>
-        <w:t>Forvis</w:t>
-      </w:r>
-      <w:proofErr w:type="spellEnd"/>
-      <w:r>
-        <w:rPr>
-          <w:color w:val="FFFFFF" w:themeColor="background1"/>
-        </w:rPr>
-        <w:t xml:space="preserve"> </w:t>
-      </w:r>
-      <w:proofErr w:type="spellStart"/>
-      <w:r>
-        <w:rPr>
-          <w:color w:val="FFFFFF" w:themeColor="background1"/>
-        </w:rPr>
-        <w:t>Mazars</w:t>
-      </w:r>
-      <w:proofErr w:type="spellEnd"/>
-      <w:r>
-        <w:rPr>
-          <w:color w:val="FFFFFF" w:themeColor="background1"/>
-        </w:rPr>
-        <w:t xml:space="preserve"> Auditores S.L.P; </w:t>
-      </w:r>
-      <w:proofErr w:type="spellStart"/>
-      <w:r>
-        <w:rPr>
-          <w:color w:val="FFFFFF" w:themeColor="background1"/>
-        </w:rPr>
-        <w:t>Forvis</w:t>
-      </w:r>
-      <w:proofErr w:type="spellEnd"/>
-      <w:r>
-        <w:rPr>
-          <w:color w:val="FFFFFF" w:themeColor="background1"/>
-        </w:rPr>
-        <w:t xml:space="preserve"> </w:t>
-      </w:r>
-      <w:proofErr w:type="spellStart"/>
-      <w:r>
-        <w:rPr>
-          <w:color w:val="FFFFFF" w:themeColor="background1"/>
-        </w:rPr>
-        <w:t>Mazars</w:t>
-      </w:r>
-      <w:proofErr w:type="spellEnd"/>
-      <w:r>
-        <w:rPr>
-          <w:color w:val="FFFFFF" w:themeColor="background1"/>
-        </w:rPr>
-        <w:t xml:space="preserve"> Tax &amp; Legal S.L.P.; </w:t>
-      </w:r>
-      <w:proofErr w:type="spellStart"/>
-      <w:r>
-        <w:rPr>
-          <w:color w:val="FFFFFF" w:themeColor="background1"/>
-        </w:rPr>
-        <w:t>Forvis</w:t>
-      </w:r>
-      <w:proofErr w:type="spellEnd"/>
-      <w:r>
-        <w:rPr>
-          <w:color w:val="FFFFFF" w:themeColor="background1"/>
-        </w:rPr>
-        <w:t xml:space="preserve"> </w:t>
-      </w:r>
-      <w:proofErr w:type="spellStart"/>
-      <w:r>
-        <w:rPr>
-          <w:color w:val="FFFFFF" w:themeColor="background1"/>
-        </w:rPr>
-        <w:t>Mazars</w:t>
-      </w:r>
-      <w:proofErr w:type="spellEnd"/>
-      <w:r>
-        <w:rPr>
-          <w:color w:val="FFFFFF" w:themeColor="background1"/>
-        </w:rPr>
-        <w:t xml:space="preserve"> Servicios Profesionales, S.L.P; </w:t>
-      </w:r>
-      <w:proofErr w:type="spellStart"/>
-      <w:r>
-        <w:rPr>
-          <w:color w:val="FFFFFF" w:themeColor="background1"/>
-        </w:rPr>
-        <w:t>Forvis</w:t>
-      </w:r>
-      <w:proofErr w:type="spellEnd"/>
-      <w:r>
-        <w:rPr>
-          <w:color w:val="FFFFFF" w:themeColor="background1"/>
-        </w:rPr>
-        <w:t xml:space="preserve"> </w:t>
-      </w:r>
-      <w:proofErr w:type="spellStart"/>
-      <w:r>
-        <w:rPr>
-          <w:color w:val="FFFFFF" w:themeColor="background1"/>
-        </w:rPr>
-        <w:t>Mazars</w:t>
-      </w:r>
-      <w:proofErr w:type="spellEnd"/>
-      <w:r>
-        <w:rPr>
-          <w:color w:val="FFFFFF" w:themeColor="background1"/>
-        </w:rPr>
-        <w:t xml:space="preserve"> </w:t>
-      </w:r>
-      <w:proofErr w:type="spellStart"/>
-      <w:r>
-        <w:rPr>
-          <w:color w:val="FFFFFF" w:themeColor="background1"/>
-        </w:rPr>
-        <w:t>Financial</w:t>
-      </w:r>
-      <w:proofErr w:type="spellEnd"/>
-      <w:r>
-        <w:rPr>
-          <w:color w:val="FFFFFF" w:themeColor="background1"/>
-        </w:rPr>
-        <w:t xml:space="preserve"> </w:t>
-      </w:r>
-      <w:proofErr w:type="spellStart"/>
-      <w:r>
-        <w:rPr>
-          <w:color w:val="FFFFFF" w:themeColor="background1"/>
-        </w:rPr>
-        <w:t>Advisory</w:t>
-      </w:r>
-      <w:proofErr w:type="spellEnd"/>
-      <w:r>
-        <w:rPr>
-          <w:color w:val="FFFFFF" w:themeColor="background1"/>
-        </w:rPr>
-        <w:t xml:space="preserve">, S.L) prestan servicios de auditoría &amp; </w:t>
-      </w:r>
-      <w:proofErr w:type="spellStart"/>
-      <w:r>
-        <w:rPr>
-          <w:color w:val="FFFFFF" w:themeColor="background1"/>
-        </w:rPr>
-        <w:t>assurance</w:t>
-      </w:r>
-      <w:proofErr w:type="spellEnd"/>
-      <w:r>
-        <w:rPr>
-          <w:color w:val="FFFFFF" w:themeColor="background1"/>
-        </w:rPr>
-        <w:t>, asesoramiento fiscal, legal, financiero, consultoría, outsourcing y sostenibilidad a través de 800 profesionales en 8 oficinas.</w:t>
+        <w:t>Las entidades de la red Forvis Mazars en España (Forvis Mazars Auditores S.L.P; Forvis Mazars Tax &amp; Legal S.L.P.; Forvis Mazars Servicios Profesionales, S.L.P; Forvis Mazars Financial Advisory, S.L) prestan servicios de auditoría &amp; assurance, asesoramiento fiscal, legal, financiero, consultoría, outsourcing y sostenibilidad a través de 800 profesionales en 8 oficinas.</w:t>
       </w:r>
     </w:p>
     <w:p>
@@ -15839,23 +14756,7 @@
         <w:sz w:val="16"/>
         <w:szCs w:val="16"/>
       </w:rPr>
-      <w:t xml:space="preserve">{{ </w:t>
-    </w:r>
-    <w:proofErr w:type="spellStart"/>
-    <w:r>
-      <w:rPr>
-        <w:sz w:val="16"/>
-        <w:szCs w:val="16"/>
-      </w:rPr>
-      <w:t>page_number</w:t>
-    </w:r>
-    <w:proofErr w:type="spellEnd"/>
-    <w:r>
-      <w:rPr>
-        <w:sz w:val="16"/>
-        <w:szCs w:val="16"/>
-      </w:rPr>
-      <w:t xml:space="preserve"> }}</w:t>
+      <w:t>{{ page_number }}</w:t>
     </w:r>
   </w:p>
 </w:ftr>
@@ -16186,24 +15087,14 @@
       <w:pStyle w:val="Encabezado"/>
       <w:jc w:val="right"/>
     </w:pPr>
-    <w:proofErr w:type="spellStart"/>
     <w:r>
-      <w:t>Forvis</w:t>
+      <w:t xml:space="preserve">Forvis </w:t>
     </w:r>
-    <w:proofErr w:type="spellEnd"/>
-    <w:r>
-      <w:t xml:space="preserve"> </w:t>
-    </w:r>
-    <w:proofErr w:type="spellStart"/>
     <w:r>
       <w:t>Maza</w:t>
     </w:r>
     <w:r>
-      <w:t>rs</w:t>
-    </w:r>
-    <w:proofErr w:type="spellEnd"/>
-    <w:r>
-      <w:t xml:space="preserve"> Tax &amp; Legal, S.L.P.</w:t>
+      <w:t>rs Tax &amp; Legal, S.L.P.</w:t>
     </w:r>
   </w:p>
   <w:p>
@@ -16319,13 +15210,8 @@
     <w:pPr>
       <w:pStyle w:val="Encabezado"/>
     </w:pPr>
-    <w:proofErr w:type="spellStart"/>
     <w:r>
-      <w:t>Mazars</w:t>
-    </w:r>
-    <w:proofErr w:type="spellEnd"/>
-    <w:r>
-      <w:t xml:space="preserve"> Tax &amp; Legal, S.L.P.</w:t>
+      <w:t>Mazars Tax &amp; Legal, S.L.P.</w:t>
     </w:r>
   </w:p>
   <w:p>
@@ -16428,21 +15314,11 @@
       <w:pStyle w:val="Encabezado"/>
       <w:jc w:val="right"/>
     </w:pPr>
-    <w:proofErr w:type="spellStart"/>
     <w:r>
-      <w:t>Forvis</w:t>
+      <w:t xml:space="preserve">Forvis </w:t>
     </w:r>
-    <w:proofErr w:type="spellEnd"/>
     <w:r>
-      <w:t xml:space="preserve"> </w:t>
-    </w:r>
-    <w:proofErr w:type="spellStart"/>
-    <w:r>
-      <w:t>Mazars</w:t>
-    </w:r>
-    <w:proofErr w:type="spellEnd"/>
-    <w:r>
-      <w:t xml:space="preserve"> Tax &amp; Legal, S.L.P.</w:t>
+      <w:t>Mazars Tax &amp; Legal, S.L.P.</w:t>
     </w:r>
   </w:p>
   <w:p>
@@ -19723,7 +18599,6 @@
   <w:style w:type="character" w:default="1" w:styleId="Fuentedeprrafopredeter">
     <w:name w:val="Default Paragraph Font"/>
     <w:uiPriority w:val="1"/>
-    <w:semiHidden/>
     <w:unhideWhenUsed/>
   </w:style>
   <w:style w:type="table" w:default="1" w:styleId="Tablanormal">

</xml_diff>

<commit_message>
Update valorative comments config and templates
Added 'Text_comentario valorativo.docx' and updated 'template_final.docx'. Updated 'comentarios_valorativos.yaml' with specific questions for each comment and removed the unused comentario_valorativo_17 entry.
</commit_message>
<xml_diff>
--- a/config/template_final.docx
+++ b/config/template_final.docx
@@ -91,7 +91,7 @@
           <w:szCs w:val="36"/>
         </w:rPr>
         <w:drawing>
-          <wp:anchor distT="0" distB="0" distL="114300" distR="114300" simplePos="0" relativeHeight="251658242" behindDoc="1" locked="0" layoutInCell="1" allowOverlap="1" wp14:anchorId="2341E4FE" wp14:editId="0A71411C">
+          <wp:anchor distT="0" distB="0" distL="114300" distR="114300" simplePos="0" relativeHeight="251658242" behindDoc="1" locked="0" layoutInCell="1" allowOverlap="1" wp14:anchorId="2341E4FE" wp14:editId="20560438">
             <wp:simplePos x="0" y="0"/>
             <wp:positionH relativeFrom="page">
               <wp:align>left</wp:align>
@@ -912,14 +912,23 @@
     </w:p>
     <w:p>
       <w:r>
+        <w:rPr>
+          <w:highlight w:val="green"/>
+        </w:rPr>
         <w:t xml:space="preserve">Cabe destacar que la Compañía tiene obligación en el ejercicio auditado, de mantener a disposición de la Administración Tributaria el Master File , a pesar de ello, el Departamento de Precios de Transferencia no ha tenido acceso al mismo y por lo tanto no ha podido realizar su revisión. En el caso de que la Administración solicitase dicha documentación, la Compañía debería estar en disposición de entregarla en el plazo de 10 días (con una extensión adicional de 5 días a petición del contribuyente). En el caso de que la Compañía no proporcionara el </w:t>
       </w:r>
       <w:proofErr w:type="spellStart"/>
       <w:r>
+        <w:rPr>
+          <w:highlight w:val="green"/>
+        </w:rPr>
         <w:t>Masterfile</w:t>
       </w:r>
       <w:proofErr w:type="spellEnd"/>
       <w:r>
+        <w:rPr>
+          <w:highlight w:val="green"/>
+        </w:rPr>
         <w:t xml:space="preserve"> del Grupo, la Administración podría interponer las sanciones establecidas en el artículo 18.13 de la LIS.</w:t>
       </w:r>
     </w:p>
@@ -1273,16 +1282,28 @@
           <w:ilvl w:val="0"/>
           <w:numId w:val="34"/>
         </w:numPr>
-      </w:pPr>
-      <w:r>
+        <w:rPr>
+          <w:highlight w:val="yellow"/>
+        </w:rPr>
+      </w:pPr>
+      <w:r>
+        <w:rPr>
+          <w:highlight w:val="yellow"/>
+        </w:rPr>
         <w:t xml:space="preserve">{{ </w:t>
       </w:r>
       <w:proofErr w:type="spellStart"/>
       <w:r>
+        <w:rPr>
+          <w:highlight w:val="yellow"/>
+        </w:rPr>
         <w:t>doc</w:t>
       </w:r>
       <w:proofErr w:type="spellEnd"/>
       <w:r>
+        <w:rPr>
+          <w:highlight w:val="yellow"/>
+        </w:rPr>
         <w:t xml:space="preserve"> }}</w:t>
       </w:r>
     </w:p>
@@ -1306,17 +1327,7 @@
       </w:r>
       <w:proofErr w:type="spellEnd"/>
       <w:r>
-        <w:t xml:space="preserve"> </w:t>
-      </w:r>
-      <w:r>
-        <w:rPr>
-          <w:rFonts w:hint="eastAsia"/>
-          <w:lang w:eastAsia="zh-CN"/>
-        </w:rPr>
-        <w:t>-</w:t>
-      </w:r>
-      <w:r>
-        <w:t>%}</w:t>
+        <w:t xml:space="preserve"> %}</w:t>
       </w:r>
     </w:p>
     <w:p>
@@ -1882,14 +1893,23 @@
     </w:p>
     <w:p>
       <w:r>
+        <w:rPr>
+          <w:highlight w:val="yellow"/>
+        </w:rPr>
         <w:t xml:space="preserve">{{ </w:t>
       </w:r>
       <w:proofErr w:type="spellStart"/>
       <w:r>
+        <w:rPr>
+          <w:highlight w:val="yellow"/>
+        </w:rPr>
         <w:t>descripcion_actividad</w:t>
       </w:r>
       <w:proofErr w:type="spellEnd"/>
       <w:r>
+        <w:rPr>
+          <w:highlight w:val="yellow"/>
+        </w:rPr>
         <w:t xml:space="preserve"> }}</w:t>
       </w:r>
     </w:p>
@@ -6001,28 +6021,28 @@
         <w:t>%</w:t>
       </w:r>
       <w:r>
-        <w:t xml:space="preserve"> del total. </w:t>
-      </w:r>
-      <w:bookmarkStart w:id="4" w:name="_Hlk129169478"/>
-      <w:r>
-        <w:t xml:space="preserve">En este sentido, la relevancia de las operaciones intragrupo sigue siendo </w:t>
-      </w:r>
-      <w:r>
-        <w:rPr>
-          <w:highlight w:val="red"/>
-        </w:rPr>
-        <w:t>moderada</w:t>
-      </w:r>
-      <w:r>
-        <w:rPr>
-          <w:highlight w:val="red"/>
-        </w:rPr>
-        <w:t>-alta</w:t>
-      </w:r>
-      <w:r>
-        <w:t xml:space="preserve"> y en línea con el ejercicio anterior.</w:t>
-      </w:r>
-      <w:bookmarkEnd w:id="4"/>
+        <w:t xml:space="preserve"> del total.</w:t>
+      </w:r>
+      <w:r>
+        <w:rPr>
+          <w:highlight w:val="yellow"/>
+        </w:rPr>
+        <w:t xml:space="preserve">{{ </w:t>
+      </w:r>
+      <w:proofErr w:type="spellStart"/>
+      <w:r>
+        <w:rPr>
+          <w:highlight w:val="yellow"/>
+        </w:rPr>
+        <w:t>valoracion_oovv</w:t>
+      </w:r>
+      <w:proofErr w:type="spellEnd"/>
+      <w:r>
+        <w:rPr>
+          <w:highlight w:val="yellow"/>
+        </w:rPr>
+        <w:t xml:space="preserve"> }}</w:t>
+      </w:r>
     </w:p>
     <w:p>
       <w:pPr>
@@ -6039,6 +6059,7 @@
         <w:pStyle w:val="Ttulo2"/>
       </w:pPr>
       <w:r>
+        <w:lastRenderedPageBreak/>
         <w:t>Conclusiones</w:t>
       </w:r>
     </w:p>
@@ -6856,8 +6877,8 @@
       <w:r>
         <w:t>El grado de cumplimiento se encuentra recogido en la siguiente tabla:</w:t>
       </w:r>
-      <w:bookmarkStart w:id="5" w:name="_Toc127809107"/>
-      <w:bookmarkStart w:id="6" w:name="_Toc127809162"/>
+      <w:bookmarkStart w:id="4" w:name="_Toc127809107"/>
+      <w:bookmarkStart w:id="5" w:name="_Toc127809162"/>
     </w:p>
     <w:p>
       <w:r>
@@ -7310,10 +7331,10 @@
       </w:tr>
     </w:tbl>
     <w:p>
-      <w:bookmarkStart w:id="7" w:name="_Toc127809108"/>
-      <w:bookmarkStart w:id="8" w:name="_Toc127809163"/>
+      <w:bookmarkStart w:id="6" w:name="_Toc127809108"/>
+      <w:bookmarkStart w:id="7" w:name="_Toc127809163"/>
+      <w:bookmarkEnd w:id="4"/>
       <w:bookmarkEnd w:id="5"/>
-      <w:bookmarkEnd w:id="6"/>
       <w:r>
         <w:t xml:space="preserve">{% </w:t>
       </w:r>
@@ -7346,23 +7367,21 @@
           <w:b/>
           <w:bCs/>
         </w:rPr>
-        <w:t xml:space="preserve">Tabla </w:t>
-      </w:r>
-      <w:proofErr w:type="spellStart"/>
+        <w:t>Tabla</w:t>
+      </w:r>
       <w:r>
         <w:rPr>
           <w:b/>
           <w:bCs/>
         </w:rPr>
-        <w:t>Tabla</w:t>
-      </w:r>
-      <w:proofErr w:type="spellEnd"/>
+        <w:t xml:space="preserve"> </w:t>
+      </w:r>
       <w:r>
         <w:rPr>
           <w:b/>
           <w:bCs/>
         </w:rPr>
-        <w:t xml:space="preserve"> {{ </w:t>
+        <w:t xml:space="preserve">{{ </w:t>
       </w:r>
       <w:proofErr w:type="spellStart"/>
       <w:r>
@@ -7417,8 +7436,8 @@
             <w:vAlign w:val="center"/>
             <w:hideMark/>
           </w:tcPr>
+          <w:bookmarkEnd w:id="6"/>
           <w:bookmarkEnd w:id="7"/>
-          <w:bookmarkEnd w:id="8"/>
           <w:p>
             <w:pPr>
               <w:spacing w:after="0" w:line="240" w:lineRule="auto"/>
@@ -8060,12 +8079,12 @@
       <w:pPr>
         <w:pStyle w:val="Sinespaciado"/>
       </w:pPr>
-      <w:bookmarkStart w:id="9" w:name="_Toc218272285"/>
+      <w:bookmarkStart w:id="8" w:name="_Toc218272285"/>
       <w:r>
         <w:lastRenderedPageBreak/>
         <w:t>Anexo I – Revisión valorativa</w:t>
       </w:r>
-      <w:bookmarkEnd w:id="9"/>
+      <w:bookmarkEnd w:id="8"/>
       <w:r>
         <w:t xml:space="preserve"> </w:t>
       </w:r>
@@ -10515,7 +10534,7 @@
           <w:bCs w:val="0"/>
         </w:rPr>
       </w:pPr>
-      <w:bookmarkStart w:id="10" w:name="_Toc218272286"/>
+      <w:bookmarkStart w:id="9" w:name="_Toc218272286"/>
       <w:r>
         <w:lastRenderedPageBreak/>
         <w:t>Anexo I</w:t>
@@ -10530,7 +10549,7 @@
       <w:r>
         <w:t xml:space="preserve"> – Revisión de requisitos formales en detalle</w:t>
       </w:r>
-      <w:bookmarkEnd w:id="10"/>
+      <w:bookmarkEnd w:id="9"/>
     </w:p>
     <w:p>
       <w:pPr>
@@ -12531,8 +12550,8 @@
           <w:bCs/>
         </w:rPr>
       </w:pPr>
-      <w:bookmarkStart w:id="11" w:name="_Toc127809111"/>
-      <w:bookmarkStart w:id="12" w:name="_Toc127809166"/>
+      <w:bookmarkStart w:id="10" w:name="_Toc127809111"/>
+      <w:bookmarkStart w:id="11" w:name="_Toc127809166"/>
       <w:r>
         <w:rPr>
           <w:b/>
@@ -12570,8 +12589,8 @@
         </w:rPr>
         <w:t>. Grado de cumplimiento formal tras la revisión realizada – Master File</w:t>
       </w:r>
+      <w:bookmarkEnd w:id="10"/>
       <w:bookmarkEnd w:id="11"/>
-      <w:bookmarkEnd w:id="12"/>
     </w:p>
     <w:tbl>
       <w:tblPr>
@@ -15222,7 +15241,7 @@
           <w:docGrid w:linePitch="360"/>
         </w:sectPr>
       </w:pPr>
-      <w:bookmarkStart w:id="13" w:name="_Toc218272287"/>
+      <w:bookmarkStart w:id="12" w:name="_Toc218272287"/>
     </w:p>
     <w:p>
       <w:pPr>
@@ -15249,7 +15268,7 @@
       <w:r>
         <w:t>Comentarios técnicos</w:t>
       </w:r>
-      <w:bookmarkEnd w:id="13"/>
+      <w:bookmarkEnd w:id="12"/>
     </w:p>
     <w:p>
       <w:r>
@@ -15271,7 +15290,7 @@
           <w:szCs w:val="24"/>
         </w:rPr>
       </w:pPr>
-      <w:bookmarkStart w:id="14" w:name="_Toc218272288"/>
+      <w:bookmarkStart w:id="13" w:name="_Toc218272288"/>
       <w:r>
         <w:rPr>
           <w:b/>
@@ -15281,7 +15300,7 @@
         </w:rPr>
         <w:t>Comentarios relativos a los requisitos de documentación en relación con el obligado tributario (Local File art. 16 RIS)</w:t>
       </w:r>
-      <w:bookmarkEnd w:id="14"/>
+      <w:bookmarkEnd w:id="13"/>
     </w:p>
     <w:p>
       <w:r>
@@ -15373,10 +15392,7 @@
         <w:pStyle w:val="Prrafodelista"/>
       </w:pPr>
       <w:r>
-        <w:t xml:space="preserve">Debido a que la Compañía, a fecha de realización de esta revisión, no tiene obligación de disponer de la documentación relativa al </w:t>
-      </w:r>
-      <w:r>
-        <w:t xml:space="preserve">ejercicio </w:t>
+        <w:t xml:space="preserve">Debido a que la Compañía, a fecha de realización de esta revisión, no tiene obligación de disponer de la documentación relativa al ejercicio </w:t>
       </w:r>
       <w:r>
         <w:t>auditado</w:t>
@@ -15420,7 +15436,10 @@
         <w:t>auditado</w:t>
       </w:r>
       <w:r>
-        <w:t xml:space="preserve"> fueron consistentes con las del </w:t>
+        <w:t xml:space="preserve"> fueron consistentes con las </w:t>
+      </w:r>
+      <w:r>
+        <w:t xml:space="preserve">del </w:t>
       </w:r>
       <w:r>
         <w:t xml:space="preserve">Ejercicio </w:t>
@@ -15502,17 +15521,44 @@
     <w:p>
       <w:pPr>
         <w:pStyle w:val="Prrafodelista"/>
-        <w:rPr>
+      </w:pPr>
+      <w:r>
+        <w:t xml:space="preserve">{% </w:t>
+      </w:r>
+      <w:proofErr w:type="spellStart"/>
+      <w:r>
+        <w:t>if</w:t>
+      </w:r>
+      <w:proofErr w:type="spellEnd"/>
+      <w:r>
+        <w:t xml:space="preserve"> comentario_valorativo_1 == "si" %}</w:t>
+      </w:r>
+    </w:p>
+    <w:p>
+      <w:pPr>
+        <w:pStyle w:val="Prrafodelista"/>
+      </w:pPr>
+      <w:r>
+        <w:t xml:space="preserve">{{ </w:t>
+      </w:r>
+      <w:r>
+        <w:rPr>
+          <w:rFonts w:ascii="Arial" w:hAnsi="Arial" w:cs="Arial"/>
+          <w:color w:val="808080"/>
+        </w:rPr>
+        <w:t>comentario_texto_1</w:t>
+      </w:r>
+      <w:r>
+        <w:rPr>
+          <w:rFonts w:ascii="Arial" w:hAnsi="Arial" w:cs="Arial"/>
           <w:b/>
           <w:bCs/>
-        </w:rPr>
-      </w:pPr>
-      <w:r>
-        <w:rPr>
-          <w:b/>
-          <w:bCs/>
-        </w:rPr>
-        <w:t>Documentación en otro idioma</w:t>
+          <w:color w:val="808080"/>
+        </w:rPr>
+        <w:t xml:space="preserve"> </w:t>
+      </w:r>
+      <w:r>
+        <w:t>}}</w:t>
       </w:r>
     </w:p>
     <w:p>
@@ -15520,35 +15566,61 @@
         <w:pStyle w:val="Prrafodelista"/>
       </w:pPr>
       <w:r>
-        <w:t>Texto del comentario</w:t>
+        <w:t xml:space="preserve">{% </w:t>
+      </w:r>
+      <w:proofErr w:type="spellStart"/>
+      <w:r>
+        <w:t>endif</w:t>
+      </w:r>
+      <w:proofErr w:type="spellEnd"/>
+      <w:r>
+        <w:t xml:space="preserve"> %}</w:t>
       </w:r>
     </w:p>
     <w:p>
       <w:pPr>
         <w:pStyle w:val="Prrafodelista"/>
       </w:pPr>
+      <w:r>
+        <w:t xml:space="preserve">{% </w:t>
+      </w:r>
+      <w:proofErr w:type="spellStart"/>
+      <w:r>
+        <w:t>if</w:t>
+      </w:r>
+      <w:proofErr w:type="spellEnd"/>
+      <w:r>
+        <w:t xml:space="preserve"> comentario_valorativo_</w:t>
+      </w:r>
+      <w:r>
+        <w:t>2</w:t>
+      </w:r>
+      <w:r>
+        <w:t xml:space="preserve"> == "si" %}</w:t>
+      </w:r>
     </w:p>
     <w:p>
       <w:pPr>
         <w:pStyle w:val="Prrafodelista"/>
-        <w:rPr>
-          <w:b/>
-          <w:bCs/>
-        </w:rPr>
-      </w:pPr>
-      <w:r>
-        <w:rPr>
-          <w:b/>
-          <w:bCs/>
-        </w:rPr>
-        <w:t>Servicios</w:t>
-      </w:r>
-      <w:r>
-        <w:rPr>
-          <w:b/>
-          <w:bCs/>
-        </w:rPr>
-        <w:t xml:space="preserve"> intragrupo</w:t>
+      </w:pPr>
+      <w:r>
+        <w:t xml:space="preserve">{{ </w:t>
+      </w:r>
+      <w:r>
+        <w:rPr>
+          <w:rFonts w:ascii="Arial" w:hAnsi="Arial" w:cs="Arial"/>
+          <w:color w:val="808080"/>
+        </w:rPr>
+        <w:t>comentario_texto</w:t>
+      </w:r>
+      <w:r>
+        <w:t>_</w:t>
+      </w:r>
+      <w:r>
+        <w:t xml:space="preserve">2 </w:t>
+      </w:r>
+      <w:r>
+        <w:t>}}</w:t>
       </w:r>
     </w:p>
     <w:p>
@@ -15556,21 +15628,905 @@
         <w:pStyle w:val="Prrafodelista"/>
       </w:pPr>
       <w:r>
-        <w:t>Texto del comentario</w:t>
+        <w:t xml:space="preserve">{% </w:t>
+      </w:r>
+      <w:proofErr w:type="spellStart"/>
+      <w:r>
+        <w:t>endif</w:t>
+      </w:r>
+      <w:proofErr w:type="spellEnd"/>
+      <w:r>
+        <w:t xml:space="preserve"> %}</w:t>
       </w:r>
     </w:p>
     <w:p>
       <w:pPr>
         <w:pStyle w:val="Prrafodelista"/>
       </w:pPr>
+      <w:r>
+        <w:t xml:space="preserve">{% </w:t>
+      </w:r>
+      <w:proofErr w:type="spellStart"/>
+      <w:r>
+        <w:t>if</w:t>
+      </w:r>
+      <w:proofErr w:type="spellEnd"/>
+      <w:r>
+        <w:t xml:space="preserve"> comentario_valorativo_</w:t>
+      </w:r>
+      <w:r>
+        <w:t>3</w:t>
+      </w:r>
+      <w:r>
+        <w:t xml:space="preserve"> == "si" %}</w:t>
+      </w:r>
     </w:p>
     <w:p>
       <w:pPr>
         <w:pStyle w:val="Prrafodelista"/>
       </w:pPr>
       <w:r>
-        <w:t>ETC</w:t>
-      </w:r>
+        <w:t xml:space="preserve">{{ </w:t>
+      </w:r>
+      <w:r>
+        <w:rPr>
+          <w:rFonts w:ascii="Arial" w:hAnsi="Arial" w:cs="Arial"/>
+          <w:color w:val="808080"/>
+        </w:rPr>
+        <w:t>comentario_texto</w:t>
+      </w:r>
+      <w:r>
+        <w:t>_</w:t>
+      </w:r>
+      <w:r>
+        <w:t>3</w:t>
+      </w:r>
+      <w:r>
+        <w:t xml:space="preserve"> }}</w:t>
+      </w:r>
+    </w:p>
+    <w:p>
+      <w:pPr>
+        <w:pStyle w:val="Prrafodelista"/>
+      </w:pPr>
+      <w:r>
+        <w:t xml:space="preserve">{% </w:t>
+      </w:r>
+      <w:proofErr w:type="spellStart"/>
+      <w:r>
+        <w:t>endif</w:t>
+      </w:r>
+      <w:proofErr w:type="spellEnd"/>
+      <w:r>
+        <w:t xml:space="preserve"> %}</w:t>
+      </w:r>
+    </w:p>
+    <w:p>
+      <w:pPr>
+        <w:pStyle w:val="Prrafodelista"/>
+      </w:pPr>
+      <w:r>
+        <w:t xml:space="preserve">{% </w:t>
+      </w:r>
+      <w:proofErr w:type="spellStart"/>
+      <w:r>
+        <w:t>if</w:t>
+      </w:r>
+      <w:proofErr w:type="spellEnd"/>
+      <w:r>
+        <w:t xml:space="preserve"> comentario_valorativo_</w:t>
+      </w:r>
+      <w:r>
+        <w:t>4</w:t>
+      </w:r>
+      <w:r>
+        <w:t xml:space="preserve"> == "si" %}</w:t>
+      </w:r>
+    </w:p>
+    <w:p>
+      <w:pPr>
+        <w:pStyle w:val="Prrafodelista"/>
+      </w:pPr>
+      <w:r>
+        <w:t xml:space="preserve">{{ </w:t>
+      </w:r>
+      <w:r>
+        <w:rPr>
+          <w:rFonts w:ascii="Arial" w:hAnsi="Arial" w:cs="Arial"/>
+          <w:color w:val="808080"/>
+        </w:rPr>
+        <w:t>comentario_texto</w:t>
+      </w:r>
+      <w:r>
+        <w:t>_</w:t>
+      </w:r>
+      <w:r>
+        <w:t>4</w:t>
+      </w:r>
+      <w:r>
+        <w:t xml:space="preserve"> }}</w:t>
+      </w:r>
+    </w:p>
+    <w:p>
+      <w:pPr>
+        <w:pStyle w:val="Prrafodelista"/>
+      </w:pPr>
+      <w:r>
+        <w:t xml:space="preserve">{% </w:t>
+      </w:r>
+      <w:proofErr w:type="spellStart"/>
+      <w:r>
+        <w:t>endif</w:t>
+      </w:r>
+      <w:proofErr w:type="spellEnd"/>
+      <w:r>
+        <w:t xml:space="preserve"> %}</w:t>
+      </w:r>
+    </w:p>
+    <w:p>
+      <w:pPr>
+        <w:pStyle w:val="Prrafodelista"/>
+      </w:pPr>
+      <w:r>
+        <w:t xml:space="preserve">{% </w:t>
+      </w:r>
+      <w:proofErr w:type="spellStart"/>
+      <w:r>
+        <w:t>if</w:t>
+      </w:r>
+      <w:proofErr w:type="spellEnd"/>
+      <w:r>
+        <w:t xml:space="preserve"> comentario_valorativo_</w:t>
+      </w:r>
+      <w:r>
+        <w:t>5</w:t>
+      </w:r>
+      <w:r>
+        <w:t xml:space="preserve"> == "si" %}</w:t>
+      </w:r>
+    </w:p>
+    <w:p>
+      <w:pPr>
+        <w:pStyle w:val="Prrafodelista"/>
+      </w:pPr>
+      <w:r>
+        <w:t xml:space="preserve">{{ </w:t>
+      </w:r>
+      <w:r>
+        <w:rPr>
+          <w:rFonts w:ascii="Arial" w:hAnsi="Arial" w:cs="Arial"/>
+          <w:color w:val="808080"/>
+        </w:rPr>
+        <w:t>comentario_texto</w:t>
+      </w:r>
+      <w:r>
+        <w:t>_</w:t>
+      </w:r>
+      <w:r>
+        <w:t>5</w:t>
+      </w:r>
+      <w:r>
+        <w:t xml:space="preserve"> }}</w:t>
+      </w:r>
+    </w:p>
+    <w:p>
+      <w:pPr>
+        <w:pStyle w:val="Prrafodelista"/>
+      </w:pPr>
+      <w:r>
+        <w:lastRenderedPageBreak/>
+        <w:t xml:space="preserve">{% </w:t>
+      </w:r>
+      <w:proofErr w:type="spellStart"/>
+      <w:r>
+        <w:t>endif</w:t>
+      </w:r>
+      <w:proofErr w:type="spellEnd"/>
+      <w:r>
+        <w:t xml:space="preserve"> %}</w:t>
+      </w:r>
+    </w:p>
+    <w:p>
+      <w:pPr>
+        <w:pStyle w:val="Prrafodelista"/>
+      </w:pPr>
+      <w:r>
+        <w:t xml:space="preserve">{% </w:t>
+      </w:r>
+      <w:proofErr w:type="spellStart"/>
+      <w:r>
+        <w:t>if</w:t>
+      </w:r>
+      <w:proofErr w:type="spellEnd"/>
+      <w:r>
+        <w:t xml:space="preserve"> comentario_valorativo_</w:t>
+      </w:r>
+      <w:r>
+        <w:t>6</w:t>
+      </w:r>
+      <w:r>
+        <w:t xml:space="preserve"> == "si" %}</w:t>
+      </w:r>
+    </w:p>
+    <w:p>
+      <w:pPr>
+        <w:pStyle w:val="Prrafodelista"/>
+      </w:pPr>
+      <w:r>
+        <w:t xml:space="preserve">{{ </w:t>
+      </w:r>
+      <w:r>
+        <w:rPr>
+          <w:rFonts w:ascii="Arial" w:hAnsi="Arial" w:cs="Arial"/>
+          <w:color w:val="808080"/>
+        </w:rPr>
+        <w:t>comentario_texto</w:t>
+      </w:r>
+      <w:r>
+        <w:t>_</w:t>
+      </w:r>
+      <w:r>
+        <w:t>6</w:t>
+      </w:r>
+      <w:r>
+        <w:t xml:space="preserve"> }}</w:t>
+      </w:r>
+    </w:p>
+    <w:p>
+      <w:pPr>
+        <w:pStyle w:val="Prrafodelista"/>
+      </w:pPr>
+      <w:r>
+        <w:t xml:space="preserve">{% </w:t>
+      </w:r>
+      <w:proofErr w:type="spellStart"/>
+      <w:r>
+        <w:t>endif</w:t>
+      </w:r>
+      <w:proofErr w:type="spellEnd"/>
+      <w:r>
+        <w:t xml:space="preserve"> %}</w:t>
+      </w:r>
+    </w:p>
+    <w:p>
+      <w:pPr>
+        <w:pStyle w:val="Prrafodelista"/>
+      </w:pPr>
+      <w:r>
+        <w:t xml:space="preserve">{% </w:t>
+      </w:r>
+      <w:proofErr w:type="spellStart"/>
+      <w:r>
+        <w:t>if</w:t>
+      </w:r>
+      <w:proofErr w:type="spellEnd"/>
+      <w:r>
+        <w:t xml:space="preserve"> comentario_valorativo_</w:t>
+      </w:r>
+      <w:r>
+        <w:t>7</w:t>
+      </w:r>
+      <w:r>
+        <w:t xml:space="preserve"> == "si" %}</w:t>
+      </w:r>
+    </w:p>
+    <w:p>
+      <w:pPr>
+        <w:pStyle w:val="Prrafodelista"/>
+      </w:pPr>
+      <w:r>
+        <w:t xml:space="preserve">{{ </w:t>
+      </w:r>
+      <w:r>
+        <w:rPr>
+          <w:rFonts w:ascii="Arial" w:hAnsi="Arial" w:cs="Arial"/>
+          <w:color w:val="808080"/>
+        </w:rPr>
+        <w:t>comentario_texto</w:t>
+      </w:r>
+      <w:r>
+        <w:t>_</w:t>
+      </w:r>
+      <w:r>
+        <w:t>7</w:t>
+      </w:r>
+      <w:r>
+        <w:t xml:space="preserve"> }}</w:t>
+      </w:r>
+    </w:p>
+    <w:p>
+      <w:pPr>
+        <w:pStyle w:val="Prrafodelista"/>
+      </w:pPr>
+      <w:r>
+        <w:t xml:space="preserve">{% </w:t>
+      </w:r>
+      <w:proofErr w:type="spellStart"/>
+      <w:r>
+        <w:t>endif</w:t>
+      </w:r>
+      <w:proofErr w:type="spellEnd"/>
+      <w:r>
+        <w:t xml:space="preserve"> %}</w:t>
+      </w:r>
+    </w:p>
+    <w:p>
+      <w:pPr>
+        <w:pStyle w:val="Prrafodelista"/>
+      </w:pPr>
+      <w:r>
+        <w:t xml:space="preserve">{% </w:t>
+      </w:r>
+      <w:proofErr w:type="spellStart"/>
+      <w:r>
+        <w:t>if</w:t>
+      </w:r>
+      <w:proofErr w:type="spellEnd"/>
+      <w:r>
+        <w:t xml:space="preserve"> comentario_valorativo_</w:t>
+      </w:r>
+      <w:r>
+        <w:t>8</w:t>
+      </w:r>
+      <w:r>
+        <w:t xml:space="preserve"> == "si" %}</w:t>
+      </w:r>
+    </w:p>
+    <w:p>
+      <w:pPr>
+        <w:pStyle w:val="Prrafodelista"/>
+      </w:pPr>
+      <w:r>
+        <w:t xml:space="preserve">{{ </w:t>
+      </w:r>
+      <w:r>
+        <w:rPr>
+          <w:rFonts w:ascii="Arial" w:hAnsi="Arial" w:cs="Arial"/>
+          <w:color w:val="808080"/>
+        </w:rPr>
+        <w:t>comentario_texto</w:t>
+      </w:r>
+      <w:r>
+        <w:t>_</w:t>
+      </w:r>
+      <w:r>
+        <w:t>8</w:t>
+      </w:r>
+      <w:r>
+        <w:t xml:space="preserve"> }}</w:t>
+      </w:r>
+    </w:p>
+    <w:p>
+      <w:pPr>
+        <w:pStyle w:val="Prrafodelista"/>
+      </w:pPr>
+      <w:r>
+        <w:t xml:space="preserve">{% </w:t>
+      </w:r>
+      <w:proofErr w:type="spellStart"/>
+      <w:r>
+        <w:t>endif</w:t>
+      </w:r>
+      <w:proofErr w:type="spellEnd"/>
+      <w:r>
+        <w:t xml:space="preserve"> %}</w:t>
+      </w:r>
+    </w:p>
+    <w:p>
+      <w:pPr>
+        <w:pStyle w:val="Prrafodelista"/>
+      </w:pPr>
+      <w:r>
+        <w:t xml:space="preserve">{% </w:t>
+      </w:r>
+      <w:proofErr w:type="spellStart"/>
+      <w:r>
+        <w:t>if</w:t>
+      </w:r>
+      <w:proofErr w:type="spellEnd"/>
+      <w:r>
+        <w:t xml:space="preserve"> comentario_valorativo_</w:t>
+      </w:r>
+      <w:r>
+        <w:t>9</w:t>
+      </w:r>
+      <w:r>
+        <w:t xml:space="preserve"> == "si" %}</w:t>
+      </w:r>
+    </w:p>
+    <w:p>
+      <w:pPr>
+        <w:pStyle w:val="Prrafodelista"/>
+      </w:pPr>
+      <w:r>
+        <w:t xml:space="preserve">{{ </w:t>
+      </w:r>
+      <w:r>
+        <w:rPr>
+          <w:rFonts w:ascii="Arial" w:hAnsi="Arial" w:cs="Arial"/>
+          <w:color w:val="808080"/>
+        </w:rPr>
+        <w:t>comentario_texto</w:t>
+      </w:r>
+      <w:r>
+        <w:t>_</w:t>
+      </w:r>
+      <w:r>
+        <w:t>9</w:t>
+      </w:r>
+      <w:r>
+        <w:t xml:space="preserve"> }}</w:t>
+      </w:r>
+    </w:p>
+    <w:p>
+      <w:pPr>
+        <w:pStyle w:val="Prrafodelista"/>
+      </w:pPr>
+      <w:r>
+        <w:t xml:space="preserve">{% </w:t>
+      </w:r>
+      <w:proofErr w:type="spellStart"/>
+      <w:r>
+        <w:t>endif</w:t>
+      </w:r>
+      <w:proofErr w:type="spellEnd"/>
+      <w:r>
+        <w:t xml:space="preserve"> %}</w:t>
+      </w:r>
+    </w:p>
+    <w:p>
+      <w:pPr>
+        <w:pStyle w:val="Prrafodelista"/>
+      </w:pPr>
+      <w:r>
+        <w:t xml:space="preserve">{% </w:t>
+      </w:r>
+      <w:proofErr w:type="spellStart"/>
+      <w:r>
+        <w:t>if</w:t>
+      </w:r>
+      <w:proofErr w:type="spellEnd"/>
+      <w:r>
+        <w:t xml:space="preserve"> comentario_valorativo_</w:t>
+      </w:r>
+      <w:r>
+        <w:t>10</w:t>
+      </w:r>
+      <w:r>
+        <w:t xml:space="preserve"> == "si" %}</w:t>
+      </w:r>
+    </w:p>
+    <w:p>
+      <w:pPr>
+        <w:pStyle w:val="Prrafodelista"/>
+      </w:pPr>
+      <w:r>
+        <w:t xml:space="preserve">{{ </w:t>
+      </w:r>
+      <w:r>
+        <w:rPr>
+          <w:rFonts w:ascii="Arial" w:hAnsi="Arial" w:cs="Arial"/>
+          <w:color w:val="808080"/>
+        </w:rPr>
+        <w:t>comentario_texto</w:t>
+      </w:r>
+      <w:r>
+        <w:t>_</w:t>
+      </w:r>
+      <w:r>
+        <w:t>10</w:t>
+      </w:r>
+      <w:r>
+        <w:t xml:space="preserve"> }}</w:t>
+      </w:r>
+    </w:p>
+    <w:p>
+      <w:pPr>
+        <w:pStyle w:val="Prrafodelista"/>
+      </w:pPr>
+      <w:r>
+        <w:t xml:space="preserve">{% </w:t>
+      </w:r>
+      <w:proofErr w:type="spellStart"/>
+      <w:r>
+        <w:t>endif</w:t>
+      </w:r>
+      <w:proofErr w:type="spellEnd"/>
+      <w:r>
+        <w:t xml:space="preserve"> %}</w:t>
+      </w:r>
+    </w:p>
+    <w:p>
+      <w:pPr>
+        <w:pStyle w:val="Prrafodelista"/>
+      </w:pPr>
+      <w:r>
+        <w:t xml:space="preserve">{% </w:t>
+      </w:r>
+      <w:proofErr w:type="spellStart"/>
+      <w:r>
+        <w:t>if</w:t>
+      </w:r>
+      <w:proofErr w:type="spellEnd"/>
+      <w:r>
+        <w:t xml:space="preserve"> comentario_valorativo_</w:t>
+      </w:r>
+      <w:r>
+        <w:t>11</w:t>
+      </w:r>
+      <w:r>
+        <w:t xml:space="preserve"> == "si" %}</w:t>
+      </w:r>
+    </w:p>
+    <w:p>
+      <w:pPr>
+        <w:pStyle w:val="Prrafodelista"/>
+      </w:pPr>
+      <w:r>
+        <w:t xml:space="preserve">{{ </w:t>
+      </w:r>
+      <w:r>
+        <w:rPr>
+          <w:rFonts w:ascii="Arial" w:hAnsi="Arial" w:cs="Arial"/>
+          <w:color w:val="808080"/>
+        </w:rPr>
+        <w:t>comentario_texto</w:t>
+      </w:r>
+      <w:r>
+        <w:t>_</w:t>
+      </w:r>
+      <w:r>
+        <w:t>11</w:t>
+      </w:r>
+      <w:r>
+        <w:t xml:space="preserve"> }}</w:t>
+      </w:r>
+    </w:p>
+    <w:p>
+      <w:pPr>
+        <w:pStyle w:val="Prrafodelista"/>
+      </w:pPr>
+      <w:r>
+        <w:t xml:space="preserve">{% </w:t>
+      </w:r>
+      <w:proofErr w:type="spellStart"/>
+      <w:r>
+        <w:t>endif</w:t>
+      </w:r>
+      <w:proofErr w:type="spellEnd"/>
+      <w:r>
+        <w:t xml:space="preserve"> %}</w:t>
+      </w:r>
+    </w:p>
+    <w:p>
+      <w:pPr>
+        <w:pStyle w:val="Prrafodelista"/>
+      </w:pPr>
+      <w:r>
+        <w:t xml:space="preserve">{% </w:t>
+      </w:r>
+      <w:proofErr w:type="spellStart"/>
+      <w:r>
+        <w:t>if</w:t>
+      </w:r>
+      <w:proofErr w:type="spellEnd"/>
+      <w:r>
+        <w:t xml:space="preserve"> comentario_valorativo_</w:t>
+      </w:r>
+      <w:r>
+        <w:t>1</w:t>
+      </w:r>
+      <w:r>
+        <w:t>2 == "si" %}</w:t>
+      </w:r>
+    </w:p>
+    <w:p>
+      <w:pPr>
+        <w:pStyle w:val="Prrafodelista"/>
+      </w:pPr>
+      <w:r>
+        <w:t xml:space="preserve">{{ </w:t>
+      </w:r>
+      <w:r>
+        <w:rPr>
+          <w:rFonts w:ascii="Arial" w:hAnsi="Arial" w:cs="Arial"/>
+          <w:color w:val="808080"/>
+        </w:rPr>
+        <w:t>comentario_texto</w:t>
+      </w:r>
+      <w:r>
+        <w:t>_</w:t>
+      </w:r>
+      <w:r>
+        <w:t>1</w:t>
+      </w:r>
+      <w:r>
+        <w:t>2 }}</w:t>
+      </w:r>
+    </w:p>
+    <w:p>
+      <w:pPr>
+        <w:pStyle w:val="Prrafodelista"/>
+      </w:pPr>
+      <w:r>
+        <w:t xml:space="preserve">{% </w:t>
+      </w:r>
+      <w:proofErr w:type="spellStart"/>
+      <w:r>
+        <w:t>endif</w:t>
+      </w:r>
+      <w:proofErr w:type="spellEnd"/>
+      <w:r>
+        <w:t xml:space="preserve"> %}</w:t>
+      </w:r>
+    </w:p>
+    <w:p>
+      <w:pPr>
+        <w:pStyle w:val="Prrafodelista"/>
+      </w:pPr>
+      <w:r>
+        <w:t xml:space="preserve">{% </w:t>
+      </w:r>
+      <w:proofErr w:type="spellStart"/>
+      <w:r>
+        <w:t>if</w:t>
+      </w:r>
+      <w:proofErr w:type="spellEnd"/>
+      <w:r>
+        <w:t xml:space="preserve"> comentario_valorativo_</w:t>
+      </w:r>
+      <w:r>
+        <w:t>13</w:t>
+      </w:r>
+      <w:r>
+        <w:t xml:space="preserve"> == "si" %}</w:t>
+      </w:r>
+    </w:p>
+    <w:p>
+      <w:pPr>
+        <w:pStyle w:val="Prrafodelista"/>
+      </w:pPr>
+      <w:r>
+        <w:t xml:space="preserve">{{ </w:t>
+      </w:r>
+      <w:r>
+        <w:rPr>
+          <w:rFonts w:ascii="Arial" w:hAnsi="Arial" w:cs="Arial"/>
+          <w:color w:val="808080"/>
+        </w:rPr>
+        <w:t>comentario_texto</w:t>
+      </w:r>
+      <w:r>
+        <w:t>_</w:t>
+      </w:r>
+      <w:r>
+        <w:t>13</w:t>
+      </w:r>
+      <w:r>
+        <w:t xml:space="preserve"> }}</w:t>
+      </w:r>
+    </w:p>
+    <w:p>
+      <w:pPr>
+        <w:pStyle w:val="Prrafodelista"/>
+      </w:pPr>
+      <w:r>
+        <w:t xml:space="preserve">{% </w:t>
+      </w:r>
+      <w:proofErr w:type="spellStart"/>
+      <w:r>
+        <w:t>endif</w:t>
+      </w:r>
+      <w:proofErr w:type="spellEnd"/>
+      <w:r>
+        <w:t xml:space="preserve"> %}</w:t>
+      </w:r>
+    </w:p>
+    <w:p>
+      <w:pPr>
+        <w:pStyle w:val="Prrafodelista"/>
+      </w:pPr>
+      <w:r>
+        <w:t xml:space="preserve">{% </w:t>
+      </w:r>
+      <w:proofErr w:type="spellStart"/>
+      <w:r>
+        <w:t>if</w:t>
+      </w:r>
+      <w:proofErr w:type="spellEnd"/>
+      <w:r>
+        <w:t xml:space="preserve"> comentario_valorativo_</w:t>
+      </w:r>
+      <w:r>
+        <w:t>14</w:t>
+      </w:r>
+      <w:r>
+        <w:t xml:space="preserve"> == "si" %}</w:t>
+      </w:r>
+    </w:p>
+    <w:p>
+      <w:pPr>
+        <w:pStyle w:val="Prrafodelista"/>
+      </w:pPr>
+      <w:r>
+        <w:t xml:space="preserve">{{ </w:t>
+      </w:r>
+      <w:r>
+        <w:rPr>
+          <w:rFonts w:ascii="Arial" w:hAnsi="Arial" w:cs="Arial"/>
+          <w:color w:val="808080"/>
+        </w:rPr>
+        <w:t>comentario_texto</w:t>
+      </w:r>
+      <w:r>
+        <w:t>_</w:t>
+      </w:r>
+      <w:r>
+        <w:t>14</w:t>
+      </w:r>
+      <w:r>
+        <w:t xml:space="preserve"> }}</w:t>
+      </w:r>
+    </w:p>
+    <w:p>
+      <w:pPr>
+        <w:pStyle w:val="Prrafodelista"/>
+      </w:pPr>
+      <w:r>
+        <w:t xml:space="preserve">{% </w:t>
+      </w:r>
+      <w:proofErr w:type="spellStart"/>
+      <w:r>
+        <w:t>endif</w:t>
+      </w:r>
+      <w:proofErr w:type="spellEnd"/>
+      <w:r>
+        <w:t xml:space="preserve"> %}</w:t>
+      </w:r>
+    </w:p>
+    <w:p>
+      <w:pPr>
+        <w:pStyle w:val="Prrafodelista"/>
+      </w:pPr>
+      <w:r>
+        <w:t xml:space="preserve">{% </w:t>
+      </w:r>
+      <w:proofErr w:type="spellStart"/>
+      <w:r>
+        <w:t>if</w:t>
+      </w:r>
+      <w:proofErr w:type="spellEnd"/>
+      <w:r>
+        <w:t xml:space="preserve"> comentario_valorativo_</w:t>
+      </w:r>
+      <w:r>
+        <w:t>15</w:t>
+      </w:r>
+      <w:r>
+        <w:t xml:space="preserve"> == "si" %}</w:t>
+      </w:r>
+    </w:p>
+    <w:p>
+      <w:pPr>
+        <w:pStyle w:val="Prrafodelista"/>
+      </w:pPr>
+      <w:r>
+        <w:t xml:space="preserve">{{ </w:t>
+      </w:r>
+      <w:r>
+        <w:rPr>
+          <w:rFonts w:ascii="Arial" w:hAnsi="Arial" w:cs="Arial"/>
+          <w:color w:val="808080"/>
+        </w:rPr>
+        <w:t>comentario_texto</w:t>
+      </w:r>
+      <w:r>
+        <w:t>_</w:t>
+      </w:r>
+      <w:r>
+        <w:t>15</w:t>
+      </w:r>
+      <w:r>
+        <w:t xml:space="preserve"> }}</w:t>
+      </w:r>
+    </w:p>
+    <w:p>
+      <w:pPr>
+        <w:pStyle w:val="Prrafodelista"/>
+      </w:pPr>
+      <w:r>
+        <w:t xml:space="preserve">{% </w:t>
+      </w:r>
+      <w:proofErr w:type="spellStart"/>
+      <w:r>
+        <w:t>endif</w:t>
+      </w:r>
+      <w:proofErr w:type="spellEnd"/>
+      <w:r>
+        <w:t xml:space="preserve"> %}</w:t>
+      </w:r>
+    </w:p>
+    <w:p>
+      <w:pPr>
+        <w:pStyle w:val="Prrafodelista"/>
+      </w:pPr>
+      <w:r>
+        <w:t xml:space="preserve">{% </w:t>
+      </w:r>
+      <w:proofErr w:type="spellStart"/>
+      <w:r>
+        <w:t>if</w:t>
+      </w:r>
+      <w:proofErr w:type="spellEnd"/>
+      <w:r>
+        <w:t xml:space="preserve"> comentario_valorativo_</w:t>
+      </w:r>
+      <w:r>
+        <w:t>16</w:t>
+      </w:r>
+      <w:r>
+        <w:t xml:space="preserve"> == "si" %}</w:t>
+      </w:r>
+    </w:p>
+    <w:p>
+      <w:pPr>
+        <w:pStyle w:val="Prrafodelista"/>
+      </w:pPr>
+      <w:r>
+        <w:t xml:space="preserve">{{ </w:t>
+      </w:r>
+      <w:r>
+        <w:rPr>
+          <w:rFonts w:ascii="Arial" w:hAnsi="Arial" w:cs="Arial"/>
+          <w:color w:val="808080"/>
+        </w:rPr>
+        <w:t>comentario_texto</w:t>
+      </w:r>
+      <w:r>
+        <w:t>_</w:t>
+      </w:r>
+      <w:r>
+        <w:t>16</w:t>
+      </w:r>
+      <w:r>
+        <w:t xml:space="preserve"> }}</w:t>
+      </w:r>
+    </w:p>
+    <w:p>
+      <w:pPr>
+        <w:pStyle w:val="Prrafodelista"/>
+      </w:pPr>
+      <w:r>
+        <w:t xml:space="preserve">{% </w:t>
+      </w:r>
+      <w:proofErr w:type="spellStart"/>
+      <w:r>
+        <w:t>endif</w:t>
+      </w:r>
+      <w:proofErr w:type="spellEnd"/>
+      <w:r>
+        <w:t xml:space="preserve"> %}</w:t>
+      </w:r>
+    </w:p>
+    <w:p>
+      <w:pPr>
+        <w:pStyle w:val="Prrafodelista"/>
+      </w:pPr>
+    </w:p>
+    <w:p>
+      <w:pPr>
+        <w:pStyle w:val="Prrafodelista"/>
+      </w:pPr>
+    </w:p>
+    <w:p>
+      <w:pPr>
+        <w:pStyle w:val="Prrafodelista"/>
+      </w:pPr>
+    </w:p>
+    <w:p>
+      <w:pPr>
+        <w:pStyle w:val="Prrafodelista"/>
+      </w:pPr>
     </w:p>
     <w:p/>
     <w:p>
@@ -20426,7 +21382,6 @@
   <w:style w:type="character" w:default="1" w:styleId="Fuentedeprrafopredeter">
     <w:name w:val="Default Paragraph Font"/>
     <w:uiPriority w:val="1"/>
-    <w:semiHidden/>
     <w:unhideWhenUsed/>
   </w:style>
   <w:style w:type="table" w:default="1" w:styleId="Tablanormal">
@@ -21818,7 +22773,12 @@
 </file>
 
 <file path=customXml/item1.xml><?xml version="1.0" encoding="utf-8"?>
-<b:Sources xmlns:b="http://schemas.openxmlformats.org/officeDocument/2006/bibliography" xmlns="http://schemas.openxmlformats.org/officeDocument/2006/bibliography" SelectedStyle="\APASixthEditionOfficeOnline.xsl" StyleName="APA" Version="6"/>
+<?mso-contentType ?>
+<FormTemplates xmlns="http://schemas.microsoft.com/sharepoint/v3/contenttype/forms">
+  <Display>DocumentLibraryForm</Display>
+  <Edit>DocumentLibraryForm</Edit>
+  <New>DocumentLibraryForm</New>
+</FormTemplates>
 </file>
 
 <file path=customXml/item2.xml><?xml version="1.0" encoding="utf-8"?>
@@ -21828,12 +22788,7 @@
 </file>
 
 <file path=customXml/item3.xml><?xml version="1.0" encoding="utf-8"?>
-<?mso-contentType ?>
-<FormTemplates xmlns="http://schemas.microsoft.com/sharepoint/v3/contenttype/forms">
-  <Display>DocumentLibraryForm</Display>
-  <Edit>DocumentLibraryForm</Edit>
-  <New>DocumentLibraryForm</New>
-</FormTemplates>
+<b:Sources xmlns:b="http://schemas.openxmlformats.org/officeDocument/2006/bibliography" xmlns="http://schemas.openxmlformats.org/officeDocument/2006/bibliography" SelectedStyle="\APASixthEditionOfficeOnline.xsl" StyleName="APA" Version="6"/>
 </file>
 
 <file path=customXml/item4.xml><?xml version="1.0" encoding="utf-8"?>
@@ -22060,9 +23015,9 @@
 </file>
 
 <file path=customXml/itemProps1.xml><?xml version="1.0" encoding="utf-8"?>
-<ds:datastoreItem xmlns:ds="http://schemas.openxmlformats.org/officeDocument/2006/customXml" ds:itemID="{8060A10E-9474-4660-9266-2AE59D2316D9}">
+<ds:datastoreItem xmlns:ds="http://schemas.openxmlformats.org/officeDocument/2006/customXml" ds:itemID="{2E764DAB-DE0E-48F1-9BC1-4DDCBE521658}">
   <ds:schemaRefs>
-    <ds:schemaRef ds:uri="http://schemas.openxmlformats.org/officeDocument/2006/bibliography"/>
+    <ds:schemaRef ds:uri="http://schemas.microsoft.com/sharepoint/v3/contenttype/forms"/>
   </ds:schemaRefs>
 </ds:datastoreItem>
 </file>
@@ -22077,9 +23032,9 @@
 </file>
 
 <file path=customXml/itemProps3.xml><?xml version="1.0" encoding="utf-8"?>
-<ds:datastoreItem xmlns:ds="http://schemas.openxmlformats.org/officeDocument/2006/customXml" ds:itemID="{2E764DAB-DE0E-48F1-9BC1-4DDCBE521658}">
+<ds:datastoreItem xmlns:ds="http://schemas.openxmlformats.org/officeDocument/2006/customXml" ds:itemID="{8060A10E-9474-4660-9266-2AE59D2316D9}">
   <ds:schemaRefs>
-    <ds:schemaRef ds:uri="http://schemas.microsoft.com/sharepoint/v3/contenttype/forms"/>
+    <ds:schemaRef ds:uri="http://schemas.openxmlformats.org/officeDocument/2006/bibliography"/>
   </ds:schemaRefs>
 </ds:datastoreItem>
 </file>

</xml_diff>

<commit_message>
Hide "Comentarios valorativos" subtitle when no comentarios selected
Add conditional logic to wrap the subtitle and all 16 comentario blocks
with {% if has_comentarios_valorativos %}...{% endif %} in the template.

This ensures the subtitle only appears when at least one comentario_valorativo
is set to "si". The has_comentarios_valorativos context variable was already
being generated by build_comentarios_context() in comentarios_valorativos.py.

Changes:
- Modified config/template_final.docx to add conditional wrapper
- Added scripts/fix_comentarios_subtitle.py for template modification
- Added tests/test_comentarios_subtitle.py with two test cases
</commit_message>
<xml_diff>
--- a/config/template_final.docx
+++ b/config/template_final.docx
@@ -15547,6 +15547,15 @@
     </w:p>
     <w:p>
       <w:pPr>
+        <w:pStyle w:val="Prrafodelista"/>
+        <w:ind w:left="0"/>
+      </w:pPr>
+      <w:r>
+        <w:t>{% if has_comentarios_valorativos %}</w:t>
+      </w:r>
+    </w:p>
+    <w:p>
+      <w:pPr>
         <w:rPr>
           <w:b/>
           <w:bCs/>
@@ -16759,6 +16768,15 @@
       <w:proofErr w:type="spellEnd"/>
       <w:r>
         <w:t xml:space="preserve"> %}</w:t>
+      </w:r>
+    </w:p>
+    <w:p>
+      <w:pPr>
+        <w:pStyle w:val="Prrafodelista"/>
+        <w:ind w:left="0"/>
+      </w:pPr>
+      <w:r>
+        <w:t>{% endif %}</w:t>
       </w:r>
     </w:p>
     <w:p>

</xml_diff>